<commit_message>
trying to rework with AI logic, this is a "stable version" before rework.
</commit_message>
<xml_diff>
--- a/General Ideas.docx
+++ b/General Ideas.docx
@@ -1,10 +1,10 @@
 
 <file path=word/document.xml><?xml version="1.0" encoding="utf-8"?>
-<w:document xmlns:ve="http://schemas.openxmlformats.org/markup-compatibility/2006" xmlns:o="urn:schemas-microsoft-com:office:office" xmlns:r="http://schemas.openxmlformats.org/officeDocument/2006/relationships" xmlns:m="http://schemas.openxmlformats.org/officeDocument/2006/math" xmlns:v="urn:schemas-microsoft-com:vml" xmlns:wp="http://schemas.openxmlformats.org/drawingml/2006/wordprocessingDrawing" xmlns:w10="urn:schemas-microsoft-com:office:word" xmlns:w="http://schemas.openxmlformats.org/wordprocessingml/2006/main" xmlns:wne="http://schemas.microsoft.com/office/word/2006/wordml">
+<w:document xmlns:wpc="http://schemas.microsoft.com/office/word/2010/wordprocessingCanvas" xmlns:mc="http://schemas.openxmlformats.org/markup-compatibility/2006" xmlns:o="urn:schemas-microsoft-com:office:office" xmlns:r="http://schemas.openxmlformats.org/officeDocument/2006/relationships" xmlns:m="http://schemas.openxmlformats.org/officeDocument/2006/math" xmlns:v="urn:schemas-microsoft-com:vml" xmlns:wp14="http://schemas.microsoft.com/office/word/2010/wordprocessingDrawing" xmlns:wp="http://schemas.openxmlformats.org/drawingml/2006/wordprocessingDrawing" xmlns:w="http://schemas.openxmlformats.org/wordprocessingml/2006/main" xmlns:w14="http://schemas.microsoft.com/office/word/2010/wordml" xmlns:w10="urn:schemas-microsoft-com:office:word" xmlns:w15="http://schemas.microsoft.com/office/word/2012/wordml" xmlns:wpg="http://schemas.microsoft.com/office/word/2010/wordprocessingGroup" xmlns:wpi="http://schemas.microsoft.com/office/word/2010/wordprocessingInk" xmlns:wne="http://schemas.microsoft.com/office/word/2006/wordml" xmlns:wps="http://schemas.microsoft.com/office/word/2010/wordprocessingShape" mc:Ignorable="w14 w15 wp14">
   <w:body>
     <w:p>
       <w:pPr>
-        <w:pStyle w:val="a5"/>
+        <w:pStyle w:val="9"/>
         <w:numPr>
           <w:ilvl w:val="0"/>
           <w:numId w:val="1"/>
@@ -24,7 +24,7 @@
     </w:p>
     <w:p>
       <w:pPr>
-        <w:pStyle w:val="a5"/>
+        <w:pStyle w:val="9"/>
         <w:numPr>
           <w:ilvl w:val="0"/>
           <w:numId w:val="1"/>
@@ -44,7 +44,7 @@
     </w:p>
     <w:p>
       <w:pPr>
-        <w:pStyle w:val="a5"/>
+        <w:pStyle w:val="9"/>
         <w:numPr>
           <w:ilvl w:val="0"/>
           <w:numId w:val="1"/>
@@ -62,12 +62,9 @@
         <w:t xml:space="preserve">Create a general script hashIDs to install all the hash ids for the animations. </w:t>
       </w:r>
       <w:r>
-        <w:rPr>
-          <w:noProof/>
-        </w:rPr>
         <w:drawing>
           <wp:inline distT="0" distB="0" distL="0" distR="0">
-            <wp:extent cx="5274310" cy="3361767"/>
+            <wp:extent cx="5274310" cy="3361690"/>
             <wp:effectExtent l="19050" t="0" r="2540" b="0"/>
             <wp:docPr id="1" name="图片 1"/>
             <wp:cNvGraphicFramePr>
@@ -77,19 +74,19 @@
               <a:graphicData uri="http://schemas.openxmlformats.org/drawingml/2006/picture">
                 <pic:pic xmlns:pic="http://schemas.openxmlformats.org/drawingml/2006/picture">
                   <pic:nvPicPr>
-                    <pic:cNvPr id="0" name="Picture 1"/>
+                    <pic:cNvPr id="1" name="图片 1"/>
                     <pic:cNvPicPr>
                       <a:picLocks noChangeAspect="1" noChangeArrowheads="1"/>
                     </pic:cNvPicPr>
                   </pic:nvPicPr>
                   <pic:blipFill>
-                    <a:blip r:embed="rId8" cstate="print"/>
+                    <a:blip r:embed="rId4" cstate="print"/>
                     <a:srcRect/>
                     <a:stretch>
                       <a:fillRect/>
                     </a:stretch>
                   </pic:blipFill>
-                  <pic:spPr bwMode="auto">
+                  <pic:spPr>
                     <a:xfrm>
                       <a:off x="0" y="0"/>
                       <a:ext cx="5274310" cy="3361767"/>
@@ -114,7 +111,7 @@
     </w:p>
     <w:p>
       <w:pPr>
-        <w:pStyle w:val="a5"/>
+        <w:pStyle w:val="9"/>
         <w:numPr>
           <w:ilvl w:val="0"/>
           <w:numId w:val="1"/>
@@ -122,83 +119,52 @@
         <w:spacing w:line="220" w:lineRule="atLeast"/>
         <w:ind w:firstLineChars="0"/>
         <w:rPr>
+          <w:highlight w:val="red"/>
           <w:lang w:val="de-DE"/>
         </w:rPr>
       </w:pPr>
       <w:r>
         <w:rPr>
+          <w:color w:val="FF0000"/>
+          <w:highlight w:val="none"/>
           <w:lang w:val="de-DE"/>
         </w:rPr>
-        <w:t>Delegate the use function in toolcontroller</w:t>
+        <w:t xml:space="preserve">Delegate the use function in toolcontroller   </w:t>
+      </w:r>
+      <w:r>
+        <w:rPr>
+          <w:highlight w:val="none"/>
+          <w:lang w:val="de-DE"/>
+        </w:rPr>
+        <w:t>it is a bit dangers to do this</w:t>
+      </w:r>
+      <w:bookmarkStart w:id="0" w:name="_GoBack"/>
+      <w:bookmarkEnd w:id="0"/>
+      <w:r>
+        <w:rPr>
+          <w:highlight w:val="none"/>
+          <w:lang w:val="de-DE"/>
+        </w:rPr>
+        <w:t xml:space="preserve">... </w:t>
       </w:r>
     </w:p>
     <w:sectPr>
       <w:pgSz w:w="11906" w:h="16838"/>
       <w:pgMar w:top="1440" w:right="1800" w:bottom="1440" w:left="1800" w:header="708" w:footer="708" w:gutter="0"/>
-      <w:cols w:space="708"/>
-      <w:docGrid w:linePitch="360"/>
+      <w:cols w:space="708" w:num="1"/>
+      <w:docGrid w:linePitch="360" w:charSpace="0"/>
     </w:sectPr>
   </w:body>
 </w:document>
 </file>
 
-<file path=word/endnotes.xml><?xml version="1.0" encoding="utf-8"?>
-<w:endnotes xmlns:ve="http://schemas.openxmlformats.org/markup-compatibility/2006" xmlns:o="urn:schemas-microsoft-com:office:office" xmlns:r="http://schemas.openxmlformats.org/officeDocument/2006/relationships" xmlns:m="http://schemas.openxmlformats.org/officeDocument/2006/math" xmlns:v="urn:schemas-microsoft-com:vml" xmlns:wp="http://schemas.openxmlformats.org/drawingml/2006/wordprocessingDrawing" xmlns:w10="urn:schemas-microsoft-com:office:word" xmlns:w="http://schemas.openxmlformats.org/wordprocessingml/2006/main" xmlns:wne="http://schemas.microsoft.com/office/word/2006/wordml">
-  <w:endnote w:type="separator" w:id="-1">
-    <w:p>
-      <w:pPr>
-        <w:spacing w:after="0"/>
-      </w:pPr>
-      <w:r>
-        <w:separator/>
-      </w:r>
-    </w:p>
-  </w:endnote>
-  <w:endnote w:type="continuationSeparator" w:id="0">
-    <w:p>
-      <w:pPr>
-        <w:spacing w:after="0"/>
-      </w:pPr>
-      <w:r>
-        <w:continuationSeparator/>
-      </w:r>
-    </w:p>
-  </w:endnote>
-</w:endnotes>
-</file>
-
-<file path=word/footnotes.xml><?xml version="1.0" encoding="utf-8"?>
-<w:footnotes xmlns:ve="http://schemas.openxmlformats.org/markup-compatibility/2006" xmlns:o="urn:schemas-microsoft-com:office:office" xmlns:r="http://schemas.openxmlformats.org/officeDocument/2006/relationships" xmlns:m="http://schemas.openxmlformats.org/officeDocument/2006/math" xmlns:v="urn:schemas-microsoft-com:vml" xmlns:wp="http://schemas.openxmlformats.org/drawingml/2006/wordprocessingDrawing" xmlns:w10="urn:schemas-microsoft-com:office:word" xmlns:w="http://schemas.openxmlformats.org/wordprocessingml/2006/main" xmlns:wne="http://schemas.microsoft.com/office/word/2006/wordml">
-  <w:footnote w:type="separator" w:id="-1">
-    <w:p>
-      <w:pPr>
-        <w:spacing w:after="0"/>
-      </w:pPr>
-      <w:r>
-        <w:separator/>
-      </w:r>
-    </w:p>
-  </w:footnote>
-  <w:footnote w:type="continuationSeparator" w:id="0">
-    <w:p>
-      <w:pPr>
-        <w:spacing w:after="0"/>
-      </w:pPr>
-      <w:r>
-        <w:continuationSeparator/>
-      </w:r>
-    </w:p>
-  </w:footnote>
-</w:footnotes>
-</file>
-
 <file path=word/numbering.xml><?xml version="1.0" encoding="utf-8"?>
-<w:numbering xmlns:ve="http://schemas.openxmlformats.org/markup-compatibility/2006" xmlns:o="urn:schemas-microsoft-com:office:office" xmlns:r="http://schemas.openxmlformats.org/officeDocument/2006/relationships" xmlns:m="http://schemas.openxmlformats.org/officeDocument/2006/math" xmlns:v="urn:schemas-microsoft-com:vml" xmlns:wp="http://schemas.openxmlformats.org/drawingml/2006/wordprocessingDrawing" xmlns:w10="urn:schemas-microsoft-com:office:word" xmlns:w="http://schemas.openxmlformats.org/wordprocessingml/2006/main" xmlns:wne="http://schemas.microsoft.com/office/word/2006/wordml">
-  <w:abstractNum w:abstractNumId="0">
+<w:numbering xmlns:wpc="http://schemas.microsoft.com/office/word/2010/wordprocessingCanvas" xmlns:mc="http://schemas.openxmlformats.org/markup-compatibility/2006" xmlns:o="urn:schemas-microsoft-com:office:office" xmlns:r="http://schemas.openxmlformats.org/officeDocument/2006/relationships" xmlns:m="http://schemas.openxmlformats.org/officeDocument/2006/math" xmlns:v="urn:schemas-microsoft-com:vml" xmlns:wp14="http://schemas.microsoft.com/office/word/2010/wordprocessingDrawing" xmlns:wp="http://schemas.openxmlformats.org/drawingml/2006/wordprocessingDrawing" xmlns:w10="urn:schemas-microsoft-com:office:word" xmlns:w="http://schemas.openxmlformats.org/wordprocessingml/2006/main" xmlns:w14="http://schemas.microsoft.com/office/word/2010/wordml" xmlns:wpg="http://schemas.microsoft.com/office/word/2010/wordprocessingGroup" xmlns:wpi="http://schemas.microsoft.com/office/word/2010/wordprocessingInk" xmlns:wne="http://schemas.microsoft.com/office/word/2006/wordml" xmlns:wps="http://schemas.microsoft.com/office/word/2010/wordprocessingShape" mc:Ignorable="w14 wp14">
+  <w:abstractNum w:abstractNumId="1974020571">
     <w:nsid w:val="75A929DB"/>
-    <w:multiLevelType w:val="hybridMultilevel"/>
-    <w:tmpl w:val="EDFC68D0"/>
-    <w:lvl w:ilvl="0" w:tplc="04090001">
+    <w:multiLevelType w:val="multilevel"/>
+    <w:tmpl w:val="75A929DB"/>
+    <w:lvl w:ilvl="0" w:tentative="1">
       <w:start w:val="1"/>
       <w:numFmt w:val="bullet"/>
       <w:lvlText w:val=""/>
@@ -207,10 +173,10 @@
         <w:ind w:left="420" w:hanging="420"/>
       </w:pPr>
       <w:rPr>
-        <w:rFonts w:ascii="Wingdings" w:hAnsi="Wingdings" w:hint="default"/>
+        <w:rFonts w:hint="default" w:ascii="Wingdings" w:hAnsi="Wingdings"/>
       </w:rPr>
     </w:lvl>
-    <w:lvl w:ilvl="1" w:tplc="04090003" w:tentative="1">
+    <w:lvl w:ilvl="1" w:tentative="1">
       <w:start w:val="1"/>
       <w:numFmt w:val="bullet"/>
       <w:lvlText w:val=""/>
@@ -219,10 +185,10 @@
         <w:ind w:left="840" w:hanging="420"/>
       </w:pPr>
       <w:rPr>
-        <w:rFonts w:ascii="Wingdings" w:hAnsi="Wingdings" w:hint="default"/>
+        <w:rFonts w:hint="default" w:ascii="Wingdings" w:hAnsi="Wingdings"/>
       </w:rPr>
     </w:lvl>
-    <w:lvl w:ilvl="2" w:tplc="04090005" w:tentative="1">
+    <w:lvl w:ilvl="2" w:tentative="1">
       <w:start w:val="1"/>
       <w:numFmt w:val="bullet"/>
       <w:lvlText w:val=""/>
@@ -231,10 +197,10 @@
         <w:ind w:left="1260" w:hanging="420"/>
       </w:pPr>
       <w:rPr>
-        <w:rFonts w:ascii="Wingdings" w:hAnsi="Wingdings" w:hint="default"/>
+        <w:rFonts w:hint="default" w:ascii="Wingdings" w:hAnsi="Wingdings"/>
       </w:rPr>
     </w:lvl>
-    <w:lvl w:ilvl="3" w:tplc="04090001" w:tentative="1">
+    <w:lvl w:ilvl="3" w:tentative="1">
       <w:start w:val="1"/>
       <w:numFmt w:val="bullet"/>
       <w:lvlText w:val=""/>
@@ -243,10 +209,10 @@
         <w:ind w:left="1680" w:hanging="420"/>
       </w:pPr>
       <w:rPr>
-        <w:rFonts w:ascii="Wingdings" w:hAnsi="Wingdings" w:hint="default"/>
+        <w:rFonts w:hint="default" w:ascii="Wingdings" w:hAnsi="Wingdings"/>
       </w:rPr>
     </w:lvl>
-    <w:lvl w:ilvl="4" w:tplc="04090003" w:tentative="1">
+    <w:lvl w:ilvl="4" w:tentative="1">
       <w:start w:val="1"/>
       <w:numFmt w:val="bullet"/>
       <w:lvlText w:val=""/>
@@ -255,10 +221,10 @@
         <w:ind w:left="2100" w:hanging="420"/>
       </w:pPr>
       <w:rPr>
-        <w:rFonts w:ascii="Wingdings" w:hAnsi="Wingdings" w:hint="default"/>
+        <w:rFonts w:hint="default" w:ascii="Wingdings" w:hAnsi="Wingdings"/>
       </w:rPr>
     </w:lvl>
-    <w:lvl w:ilvl="5" w:tplc="04090005" w:tentative="1">
+    <w:lvl w:ilvl="5" w:tentative="1">
       <w:start w:val="1"/>
       <w:numFmt w:val="bullet"/>
       <w:lvlText w:val=""/>
@@ -267,10 +233,10 @@
         <w:ind w:left="2520" w:hanging="420"/>
       </w:pPr>
       <w:rPr>
-        <w:rFonts w:ascii="Wingdings" w:hAnsi="Wingdings" w:hint="default"/>
+        <w:rFonts w:hint="default" w:ascii="Wingdings" w:hAnsi="Wingdings"/>
       </w:rPr>
     </w:lvl>
-    <w:lvl w:ilvl="6" w:tplc="04090001" w:tentative="1">
+    <w:lvl w:ilvl="6" w:tentative="1">
       <w:start w:val="1"/>
       <w:numFmt w:val="bullet"/>
       <w:lvlText w:val=""/>
@@ -279,10 +245,10 @@
         <w:ind w:left="2940" w:hanging="420"/>
       </w:pPr>
       <w:rPr>
-        <w:rFonts w:ascii="Wingdings" w:hAnsi="Wingdings" w:hint="default"/>
+        <w:rFonts w:hint="default" w:ascii="Wingdings" w:hAnsi="Wingdings"/>
       </w:rPr>
     </w:lvl>
-    <w:lvl w:ilvl="7" w:tplc="04090003" w:tentative="1">
+    <w:lvl w:ilvl="7" w:tentative="1">
       <w:start w:val="1"/>
       <w:numFmt w:val="bullet"/>
       <w:lvlText w:val=""/>
@@ -291,10 +257,10 @@
         <w:ind w:left="3360" w:hanging="420"/>
       </w:pPr>
       <w:rPr>
-        <w:rFonts w:ascii="Wingdings" w:hAnsi="Wingdings" w:hint="default"/>
+        <w:rFonts w:hint="default" w:ascii="Wingdings" w:hAnsi="Wingdings"/>
       </w:rPr>
     </w:lvl>
-    <w:lvl w:ilvl="8" w:tplc="04090005" w:tentative="1">
+    <w:lvl w:ilvl="8" w:tentative="1">
       <w:start w:val="1"/>
       <w:numFmt w:val="bullet"/>
       <w:lvlText w:val=""/>
@@ -303,199 +269,303 @@
         <w:ind w:left="3780" w:hanging="420"/>
       </w:pPr>
       <w:rPr>
-        <w:rFonts w:ascii="Wingdings" w:hAnsi="Wingdings" w:hint="default"/>
+        <w:rFonts w:hint="default" w:ascii="Wingdings" w:hAnsi="Wingdings"/>
       </w:rPr>
     </w:lvl>
   </w:abstractNum>
   <w:num w:numId="1">
-    <w:abstractNumId w:val="0"/>
+    <w:abstractNumId w:val="1974020571"/>
   </w:num>
 </w:numbering>
 </file>
 
 <file path=word/styles.xml><?xml version="1.0" encoding="utf-8"?>
-<w:styles xmlns:r="http://schemas.openxmlformats.org/officeDocument/2006/relationships" xmlns:w="http://schemas.openxmlformats.org/wordprocessingml/2006/main">
+<w:styles xmlns:mc="http://schemas.openxmlformats.org/markup-compatibility/2006" xmlns:o="urn:schemas-microsoft-com:office:office" xmlns:r="http://schemas.openxmlformats.org/officeDocument/2006/relationships" xmlns:m="http://schemas.openxmlformats.org/officeDocument/2006/math" xmlns:v="urn:schemas-microsoft-com:vml" xmlns:w="http://schemas.openxmlformats.org/wordprocessingml/2006/main" xmlns:w14="http://schemas.microsoft.com/office/word/2010/wordml" xmlns:w10="urn:schemas-microsoft-com:office:word" xmlns:sl="http://schemas.openxmlformats.org/schemaLibrary/2006/main" mc:Ignorable="w14">
   <w:docDefaults>
     <w:rPrDefault>
       <w:rPr>
-        <w:rFonts w:asciiTheme="minorHAnsi" w:eastAsia="微软雅黑" w:hAnsiTheme="minorHAnsi" w:cstheme="minorBidi"/>
-        <w:sz w:val="22"/>
-        <w:szCs w:val="22"/>
-        <w:lang w:val="en-US" w:eastAsia="zh-CN" w:bidi="ar-SA"/>
+        <w:rFonts w:asciiTheme="minorHAnsi" w:hAnsiTheme="minorHAnsi" w:eastAsia="Microsoft YaHei" w:cstheme="minorBidi"/>
       </w:rPr>
     </w:rPrDefault>
-    <w:pPrDefault>
-      <w:pPr>
-        <w:spacing w:after="200" w:line="220" w:lineRule="atLeast"/>
-      </w:pPr>
-    </w:pPrDefault>
   </w:docDefaults>
-  <w:latentStyles w:defLockedState="0" w:defUIPriority="99" w:defSemiHidden="1" w:defUnhideWhenUsed="1" w:defQFormat="0" w:count="267">
-    <w:lsdException w:name="Normal" w:semiHidden="0" w:uiPriority="0" w:unhideWhenUsed="0" w:qFormat="1"/>
-    <w:lsdException w:name="heading 1" w:semiHidden="0" w:uiPriority="9" w:unhideWhenUsed="0" w:qFormat="1"/>
-    <w:lsdException w:name="heading 2" w:uiPriority="9" w:qFormat="1"/>
-    <w:lsdException w:name="heading 3" w:uiPriority="9" w:qFormat="1"/>
-    <w:lsdException w:name="heading 4" w:uiPriority="9" w:qFormat="1"/>
-    <w:lsdException w:name="heading 5" w:uiPriority="9" w:qFormat="1"/>
-    <w:lsdException w:name="heading 6" w:uiPriority="9" w:qFormat="1"/>
-    <w:lsdException w:name="heading 7" w:uiPriority="9" w:qFormat="1"/>
-    <w:lsdException w:name="heading 8" w:uiPriority="9" w:qFormat="1"/>
-    <w:lsdException w:name="heading 9" w:uiPriority="9" w:qFormat="1"/>
-    <w:lsdException w:name="toc 1" w:uiPriority="39"/>
-    <w:lsdException w:name="toc 2" w:uiPriority="39"/>
-    <w:lsdException w:name="toc 3" w:uiPriority="39"/>
-    <w:lsdException w:name="toc 4" w:uiPriority="39"/>
-    <w:lsdException w:name="toc 5" w:uiPriority="39"/>
-    <w:lsdException w:name="toc 6" w:uiPriority="39"/>
-    <w:lsdException w:name="toc 7" w:uiPriority="39"/>
-    <w:lsdException w:name="toc 8" w:uiPriority="39"/>
-    <w:lsdException w:name="toc 9" w:uiPriority="39"/>
-    <w:lsdException w:name="caption" w:uiPriority="35" w:qFormat="1"/>
-    <w:lsdException w:name="Title" w:semiHidden="0" w:uiPriority="10" w:unhideWhenUsed="0" w:qFormat="1"/>
-    <w:lsdException w:name="Default Paragraph Font" w:uiPriority="1"/>
-    <w:lsdException w:name="Subtitle" w:semiHidden="0" w:uiPriority="11" w:unhideWhenUsed="0" w:qFormat="1"/>
-    <w:lsdException w:name="Strong" w:semiHidden="0" w:uiPriority="22" w:unhideWhenUsed="0" w:qFormat="1"/>
-    <w:lsdException w:name="Emphasis" w:semiHidden="0" w:uiPriority="20" w:unhideWhenUsed="0" w:qFormat="1"/>
-    <w:lsdException w:name="Table Grid" w:semiHidden="0" w:uiPriority="59" w:unhideWhenUsed="0"/>
-    <w:lsdException w:name="Placeholder Text" w:unhideWhenUsed="0"/>
-    <w:lsdException w:name="No Spacing" w:semiHidden="0" w:uiPriority="1" w:unhideWhenUsed="0" w:qFormat="1"/>
-    <w:lsdException w:name="Light Shading" w:semiHidden="0" w:uiPriority="60" w:unhideWhenUsed="0"/>
-    <w:lsdException w:name="Light List" w:semiHidden="0" w:uiPriority="61" w:unhideWhenUsed="0"/>
-    <w:lsdException w:name="Light Grid" w:semiHidden="0" w:uiPriority="62" w:unhideWhenUsed="0"/>
-    <w:lsdException w:name="Medium Shading 1" w:semiHidden="0" w:uiPriority="63" w:unhideWhenUsed="0"/>
-    <w:lsdException w:name="Medium Shading 2" w:semiHidden="0" w:uiPriority="64" w:unhideWhenUsed="0"/>
-    <w:lsdException w:name="Medium List 1" w:semiHidden="0" w:uiPriority="65" w:unhideWhenUsed="0"/>
-    <w:lsdException w:name="Medium List 2" w:semiHidden="0" w:uiPriority="66" w:unhideWhenUsed="0"/>
-    <w:lsdException w:name="Medium Grid 1" w:semiHidden="0" w:uiPriority="67" w:unhideWhenUsed="0"/>
-    <w:lsdException w:name="Medium Grid 2" w:semiHidden="0" w:uiPriority="68" w:unhideWhenUsed="0"/>
-    <w:lsdException w:name="Medium Grid 3" w:semiHidden="0" w:uiPriority="69" w:unhideWhenUsed="0"/>
-    <w:lsdException w:name="Dark List" w:semiHidden="0" w:uiPriority="70" w:unhideWhenUsed="0"/>
-    <w:lsdException w:name="Colorful Shading" w:semiHidden="0" w:uiPriority="71" w:unhideWhenUsed="0"/>
-    <w:lsdException w:name="Colorful List" w:semiHidden="0" w:uiPriority="72" w:unhideWhenUsed="0"/>
-    <w:lsdException w:name="Colorful Grid" w:semiHidden="0" w:uiPriority="73" w:unhideWhenUsed="0"/>
-    <w:lsdException w:name="Light Shading Accent 1" w:semiHidden="0" w:uiPriority="60" w:unhideWhenUsed="0"/>
-    <w:lsdException w:name="Light List Accent 1" w:semiHidden="0" w:uiPriority="61" w:unhideWhenUsed="0"/>
-    <w:lsdException w:name="Light Grid Accent 1" w:semiHidden="0" w:uiPriority="62" w:unhideWhenUsed="0"/>
-    <w:lsdException w:name="Medium Shading 1 Accent 1" w:semiHidden="0" w:uiPriority="63" w:unhideWhenUsed="0"/>
-    <w:lsdException w:name="Medium Shading 2 Accent 1" w:semiHidden="0" w:uiPriority="64" w:unhideWhenUsed="0"/>
-    <w:lsdException w:name="Medium List 1 Accent 1" w:semiHidden="0" w:uiPriority="65" w:unhideWhenUsed="0"/>
-    <w:lsdException w:name="Revision" w:unhideWhenUsed="0"/>
-    <w:lsdException w:name="List Paragraph" w:semiHidden="0" w:uiPriority="34" w:unhideWhenUsed="0" w:qFormat="1"/>
-    <w:lsdException w:name="Quote" w:semiHidden="0" w:uiPriority="29" w:unhideWhenUsed="0" w:qFormat="1"/>
-    <w:lsdException w:name="Intense Quote" w:semiHidden="0" w:uiPriority="30" w:unhideWhenUsed="0" w:qFormat="1"/>
-    <w:lsdException w:name="Medium List 2 Accent 1" w:semiHidden="0" w:uiPriority="66" w:unhideWhenUsed="0"/>
-    <w:lsdException w:name="Medium Grid 1 Accent 1" w:semiHidden="0" w:uiPriority="67" w:unhideWhenUsed="0"/>
-    <w:lsdException w:name="Medium Grid 2 Accent 1" w:semiHidden="0" w:uiPriority="68" w:unhideWhenUsed="0"/>
-    <w:lsdException w:name="Medium Grid 3 Accent 1" w:semiHidden="0" w:uiPriority="69" w:unhideWhenUsed="0"/>
-    <w:lsdException w:name="Dark List Accent 1" w:semiHidden="0" w:uiPriority="70" w:unhideWhenUsed="0"/>
-    <w:lsdException w:name="Colorful Shading Accent 1" w:semiHidden="0" w:uiPriority="71" w:unhideWhenUsed="0"/>
-    <w:lsdException w:name="Colorful List Accent 1" w:semiHidden="0" w:uiPriority="72" w:unhideWhenUsed="0"/>
-    <w:lsdException w:name="Colorful Grid Accent 1" w:semiHidden="0" w:uiPriority="73" w:unhideWhenUsed="0"/>
-    <w:lsdException w:name="Light Shading Accent 2" w:semiHidden="0" w:uiPriority="60" w:unhideWhenUsed="0"/>
-    <w:lsdException w:name="Light List Accent 2" w:semiHidden="0" w:uiPriority="61" w:unhideWhenUsed="0"/>
-    <w:lsdException w:name="Light Grid Accent 2" w:semiHidden="0" w:uiPriority="62" w:unhideWhenUsed="0"/>
-    <w:lsdException w:name="Medium Shading 1 Accent 2" w:semiHidden="0" w:uiPriority="63" w:unhideWhenUsed="0"/>
-    <w:lsdException w:name="Medium Shading 2 Accent 2" w:semiHidden="0" w:uiPriority="64" w:unhideWhenUsed="0"/>
-    <w:lsdException w:name="Medium List 1 Accent 2" w:semiHidden="0" w:uiPriority="65" w:unhideWhenUsed="0"/>
-    <w:lsdException w:name="Medium List 2 Accent 2" w:semiHidden="0" w:uiPriority="66" w:unhideWhenUsed="0"/>
-    <w:lsdException w:name="Medium Grid 1 Accent 2" w:semiHidden="0" w:uiPriority="67" w:unhideWhenUsed="0"/>
-    <w:lsdException w:name="Medium Grid 2 Accent 2" w:semiHidden="0" w:uiPriority="68" w:unhideWhenUsed="0"/>
-    <w:lsdException w:name="Medium Grid 3 Accent 2" w:semiHidden="0" w:uiPriority="69" w:unhideWhenUsed="0"/>
-    <w:lsdException w:name="Dark List Accent 2" w:semiHidden="0" w:uiPriority="70" w:unhideWhenUsed="0"/>
-    <w:lsdException w:name="Colorful Shading Accent 2" w:semiHidden="0" w:uiPriority="71" w:unhideWhenUsed="0"/>
-    <w:lsdException w:name="Colorful List Accent 2" w:semiHidden="0" w:uiPriority="72" w:unhideWhenUsed="0"/>
-    <w:lsdException w:name="Colorful Grid Accent 2" w:semiHidden="0" w:uiPriority="73" w:unhideWhenUsed="0"/>
-    <w:lsdException w:name="Light Shading Accent 3" w:semiHidden="0" w:uiPriority="60" w:unhideWhenUsed="0"/>
-    <w:lsdException w:name="Light List Accent 3" w:semiHidden="0" w:uiPriority="61" w:unhideWhenUsed="0"/>
-    <w:lsdException w:name="Light Grid Accent 3" w:semiHidden="0" w:uiPriority="62" w:unhideWhenUsed="0"/>
-    <w:lsdException w:name="Medium Shading 1 Accent 3" w:semiHidden="0" w:uiPriority="63" w:unhideWhenUsed="0"/>
-    <w:lsdException w:name="Medium Shading 2 Accent 3" w:semiHidden="0" w:uiPriority="64" w:unhideWhenUsed="0"/>
-    <w:lsdException w:name="Medium List 1 Accent 3" w:semiHidden="0" w:uiPriority="65" w:unhideWhenUsed="0"/>
-    <w:lsdException w:name="Medium List 2 Accent 3" w:semiHidden="0" w:uiPriority="66" w:unhideWhenUsed="0"/>
-    <w:lsdException w:name="Medium Grid 1 Accent 3" w:semiHidden="0" w:uiPriority="67" w:unhideWhenUsed="0"/>
-    <w:lsdException w:name="Medium Grid 2 Accent 3" w:semiHidden="0" w:uiPriority="68" w:unhideWhenUsed="0"/>
-    <w:lsdException w:name="Medium Grid 3 Accent 3" w:semiHidden="0" w:uiPriority="69" w:unhideWhenUsed="0"/>
-    <w:lsdException w:name="Dark List Accent 3" w:semiHidden="0" w:uiPriority="70" w:unhideWhenUsed="0"/>
-    <w:lsdException w:name="Colorful Shading Accent 3" w:semiHidden="0" w:uiPriority="71" w:unhideWhenUsed="0"/>
-    <w:lsdException w:name="Colorful List Accent 3" w:semiHidden="0" w:uiPriority="72" w:unhideWhenUsed="0"/>
-    <w:lsdException w:name="Colorful Grid Accent 3" w:semiHidden="0" w:uiPriority="73" w:unhideWhenUsed="0"/>
-    <w:lsdException w:name="Light Shading Accent 4" w:semiHidden="0" w:uiPriority="60" w:unhideWhenUsed="0"/>
-    <w:lsdException w:name="Light List Accent 4" w:semiHidden="0" w:uiPriority="61" w:unhideWhenUsed="0"/>
-    <w:lsdException w:name="Light Grid Accent 4" w:semiHidden="0" w:uiPriority="62" w:unhideWhenUsed="0"/>
-    <w:lsdException w:name="Medium Shading 1 Accent 4" w:semiHidden="0" w:uiPriority="63" w:unhideWhenUsed="0"/>
-    <w:lsdException w:name="Medium Shading 2 Accent 4" w:semiHidden="0" w:uiPriority="64" w:unhideWhenUsed="0"/>
-    <w:lsdException w:name="Medium List 1 Accent 4" w:semiHidden="0" w:uiPriority="65" w:unhideWhenUsed="0"/>
-    <w:lsdException w:name="Medium List 2 Accent 4" w:semiHidden="0" w:uiPriority="66" w:unhideWhenUsed="0"/>
-    <w:lsdException w:name="Medium Grid 1 Accent 4" w:semiHidden="0" w:uiPriority="67" w:unhideWhenUsed="0"/>
-    <w:lsdException w:name="Medium Grid 2 Accent 4" w:semiHidden="0" w:uiPriority="68" w:unhideWhenUsed="0"/>
-    <w:lsdException w:name="Medium Grid 3 Accent 4" w:semiHidden="0" w:uiPriority="69" w:unhideWhenUsed="0"/>
-    <w:lsdException w:name="Dark List Accent 4" w:semiHidden="0" w:uiPriority="70" w:unhideWhenUsed="0"/>
-    <w:lsdException w:name="Colorful Shading Accent 4" w:semiHidden="0" w:uiPriority="71" w:unhideWhenUsed="0"/>
-    <w:lsdException w:name="Colorful List Accent 4" w:semiHidden="0" w:uiPriority="72" w:unhideWhenUsed="0"/>
-    <w:lsdException w:name="Colorful Grid Accent 4" w:semiHidden="0" w:uiPriority="73" w:unhideWhenUsed="0"/>
-    <w:lsdException w:name="Light Shading Accent 5" w:semiHidden="0" w:uiPriority="60" w:unhideWhenUsed="0"/>
-    <w:lsdException w:name="Light List Accent 5" w:semiHidden="0" w:uiPriority="61" w:unhideWhenUsed="0"/>
-    <w:lsdException w:name="Light Grid Accent 5" w:semiHidden="0" w:uiPriority="62" w:unhideWhenUsed="0"/>
-    <w:lsdException w:name="Medium Shading 1 Accent 5" w:semiHidden="0" w:uiPriority="63" w:unhideWhenUsed="0"/>
-    <w:lsdException w:name="Medium Shading 2 Accent 5" w:semiHidden="0" w:uiPriority="64" w:unhideWhenUsed="0"/>
-    <w:lsdException w:name="Medium List 1 Accent 5" w:semiHidden="0" w:uiPriority="65" w:unhideWhenUsed="0"/>
-    <w:lsdException w:name="Medium List 2 Accent 5" w:semiHidden="0" w:uiPriority="66" w:unhideWhenUsed="0"/>
-    <w:lsdException w:name="Medium Grid 1 Accent 5" w:semiHidden="0" w:uiPriority="67" w:unhideWhenUsed="0"/>
-    <w:lsdException w:name="Medium Grid 2 Accent 5" w:semiHidden="0" w:uiPriority="68" w:unhideWhenUsed="0"/>
-    <w:lsdException w:name="Medium Grid 3 Accent 5" w:semiHidden="0" w:uiPriority="69" w:unhideWhenUsed="0"/>
-    <w:lsdException w:name="Dark List Accent 5" w:semiHidden="0" w:uiPriority="70" w:unhideWhenUsed="0"/>
-    <w:lsdException w:name="Colorful Shading Accent 5" w:semiHidden="0" w:uiPriority="71" w:unhideWhenUsed="0"/>
-    <w:lsdException w:name="Colorful List Accent 5" w:semiHidden="0" w:uiPriority="72" w:unhideWhenUsed="0"/>
-    <w:lsdException w:name="Colorful Grid Accent 5" w:semiHidden="0" w:uiPriority="73" w:unhideWhenUsed="0"/>
-    <w:lsdException w:name="Light Shading Accent 6" w:semiHidden="0" w:uiPriority="60" w:unhideWhenUsed="0"/>
-    <w:lsdException w:name="Light List Accent 6" w:semiHidden="0" w:uiPriority="61" w:unhideWhenUsed="0"/>
-    <w:lsdException w:name="Light Grid Accent 6" w:semiHidden="0" w:uiPriority="62" w:unhideWhenUsed="0"/>
-    <w:lsdException w:name="Medium Shading 1 Accent 6" w:semiHidden="0" w:uiPriority="63" w:unhideWhenUsed="0"/>
-    <w:lsdException w:name="Medium Shading 2 Accent 6" w:semiHidden="0" w:uiPriority="64" w:unhideWhenUsed="0"/>
-    <w:lsdException w:name="Medium List 1 Accent 6" w:semiHidden="0" w:uiPriority="65" w:unhideWhenUsed="0"/>
-    <w:lsdException w:name="Medium List 2 Accent 6" w:semiHidden="0" w:uiPriority="66" w:unhideWhenUsed="0"/>
-    <w:lsdException w:name="Medium Grid 1 Accent 6" w:semiHidden="0" w:uiPriority="67" w:unhideWhenUsed="0"/>
-    <w:lsdException w:name="Medium Grid 2 Accent 6" w:semiHidden="0" w:uiPriority="68" w:unhideWhenUsed="0"/>
-    <w:lsdException w:name="Medium Grid 3 Accent 6" w:semiHidden="0" w:uiPriority="69" w:unhideWhenUsed="0"/>
-    <w:lsdException w:name="Dark List Accent 6" w:semiHidden="0" w:uiPriority="70" w:unhideWhenUsed="0"/>
-    <w:lsdException w:name="Colorful Shading Accent 6" w:semiHidden="0" w:uiPriority="71" w:unhideWhenUsed="0"/>
-    <w:lsdException w:name="Colorful List Accent 6" w:semiHidden="0" w:uiPriority="72" w:unhideWhenUsed="0"/>
-    <w:lsdException w:name="Colorful Grid Accent 6" w:semiHidden="0" w:uiPriority="73" w:unhideWhenUsed="0"/>
-    <w:lsdException w:name="Subtle Emphasis" w:semiHidden="0" w:uiPriority="19" w:unhideWhenUsed="0" w:qFormat="1"/>
-    <w:lsdException w:name="Intense Emphasis" w:semiHidden="0" w:uiPriority="21" w:unhideWhenUsed="0" w:qFormat="1"/>
-    <w:lsdException w:name="Subtle Reference" w:semiHidden="0" w:uiPriority="31" w:unhideWhenUsed="0" w:qFormat="1"/>
-    <w:lsdException w:name="Intense Reference" w:semiHidden="0" w:uiPriority="32" w:unhideWhenUsed="0" w:qFormat="1"/>
-    <w:lsdException w:name="Book Title" w:semiHidden="0" w:uiPriority="33" w:unhideWhenUsed="0" w:qFormat="1"/>
-    <w:lsdException w:name="Bibliography" w:uiPriority="37"/>
-    <w:lsdException w:name="TOC Heading" w:uiPriority="39" w:qFormat="1"/>
+  <w:latentStyles w:count="260" w:defQFormat="0" w:defUnhideWhenUsed="1" w:defSemiHidden="1" w:defUIPriority="99" w:defLockedState="0">
+    <w:lsdException w:qFormat="1" w:unhideWhenUsed="0" w:uiPriority="0" w:semiHidden="0" w:name="Normal"/>
+    <w:lsdException w:qFormat="1" w:unhideWhenUsed="0" w:uiPriority="9" w:semiHidden="0" w:name="heading 1"/>
+    <w:lsdException w:qFormat="1" w:uiPriority="9" w:name="heading 2"/>
+    <w:lsdException w:qFormat="1" w:uiPriority="9" w:name="heading 3"/>
+    <w:lsdException w:qFormat="1" w:uiPriority="9" w:name="heading 4"/>
+    <w:lsdException w:qFormat="1" w:uiPriority="9" w:name="heading 5"/>
+    <w:lsdException w:qFormat="1" w:uiPriority="9" w:name="heading 6"/>
+    <w:lsdException w:qFormat="1" w:uiPriority="9" w:name="heading 7"/>
+    <w:lsdException w:qFormat="1" w:uiPriority="9" w:name="heading 8"/>
+    <w:lsdException w:qFormat="1" w:uiPriority="9" w:name="heading 9"/>
+    <w:lsdException w:uiPriority="99" w:name="index 1"/>
+    <w:lsdException w:uiPriority="99" w:name="index 2"/>
+    <w:lsdException w:uiPriority="99" w:name="index 3"/>
+    <w:lsdException w:uiPriority="99" w:name="index 4"/>
+    <w:lsdException w:uiPriority="99" w:name="index 5"/>
+    <w:lsdException w:uiPriority="99" w:name="index 6"/>
+    <w:lsdException w:uiPriority="99" w:name="index 7"/>
+    <w:lsdException w:uiPriority="99" w:name="index 8"/>
+    <w:lsdException w:uiPriority="99" w:name="index 9"/>
+    <w:lsdException w:uiPriority="39" w:name="toc 1"/>
+    <w:lsdException w:uiPriority="39" w:name="toc 2"/>
+    <w:lsdException w:uiPriority="39" w:name="toc 3"/>
+    <w:lsdException w:uiPriority="39" w:name="toc 4"/>
+    <w:lsdException w:uiPriority="39" w:name="toc 5"/>
+    <w:lsdException w:uiPriority="39" w:name="toc 6"/>
+    <w:lsdException w:uiPriority="39" w:name="toc 7"/>
+    <w:lsdException w:uiPriority="39" w:name="toc 8"/>
+    <w:lsdException w:uiPriority="39" w:name="toc 9"/>
+    <w:lsdException w:uiPriority="99" w:name="Normal Indent"/>
+    <w:lsdException w:uiPriority="99" w:name="footnote text"/>
+    <w:lsdException w:uiPriority="99" w:name="annotation text"/>
+    <w:lsdException w:qFormat="1" w:uiPriority="99" w:name="header"/>
+    <w:lsdException w:uiPriority="99" w:name="footer"/>
+    <w:lsdException w:uiPriority="99" w:name="index heading"/>
+    <w:lsdException w:qFormat="1" w:uiPriority="35" w:name="caption"/>
+    <w:lsdException w:uiPriority="99" w:name="table of figures"/>
+    <w:lsdException w:uiPriority="99" w:name="envelope address"/>
+    <w:lsdException w:uiPriority="99" w:name="envelope return"/>
+    <w:lsdException w:uiPriority="99" w:name="footnote reference"/>
+    <w:lsdException w:uiPriority="99" w:name="annotation reference"/>
+    <w:lsdException w:uiPriority="99" w:name="line number"/>
+    <w:lsdException w:uiPriority="99" w:name="page number"/>
+    <w:lsdException w:uiPriority="99" w:name="endnote reference"/>
+    <w:lsdException w:uiPriority="99" w:name="endnote text"/>
+    <w:lsdException w:uiPriority="99" w:name="table of authorities"/>
+    <w:lsdException w:uiPriority="99" w:name="macro"/>
+    <w:lsdException w:uiPriority="99" w:name="toa heading"/>
+    <w:lsdException w:uiPriority="99" w:name="List"/>
+    <w:lsdException w:uiPriority="99" w:name="List Bullet"/>
+    <w:lsdException w:uiPriority="99" w:name="List Number"/>
+    <w:lsdException w:uiPriority="99" w:name="List 2"/>
+    <w:lsdException w:uiPriority="99" w:name="List 3"/>
+    <w:lsdException w:uiPriority="99" w:name="List 4"/>
+    <w:lsdException w:uiPriority="99" w:name="List 5"/>
+    <w:lsdException w:uiPriority="99" w:name="List Bullet 2"/>
+    <w:lsdException w:uiPriority="99" w:name="List Bullet 3"/>
+    <w:lsdException w:uiPriority="99" w:name="List Bullet 4"/>
+    <w:lsdException w:uiPriority="99" w:name="List Bullet 5"/>
+    <w:lsdException w:uiPriority="99" w:name="List Number 2"/>
+    <w:lsdException w:uiPriority="99" w:name="List Number 3"/>
+    <w:lsdException w:uiPriority="99" w:name="List Number 4"/>
+    <w:lsdException w:uiPriority="99" w:name="List Number 5"/>
+    <w:lsdException w:qFormat="1" w:unhideWhenUsed="0" w:uiPriority="10" w:semiHidden="0" w:name="Title"/>
+    <w:lsdException w:uiPriority="99" w:name="Closing"/>
+    <w:lsdException w:uiPriority="99" w:name="Signature"/>
+    <w:lsdException w:uiPriority="1" w:name="Default Paragraph Font"/>
+    <w:lsdException w:uiPriority="99" w:name="Body Text"/>
+    <w:lsdException w:uiPriority="99" w:name="Body Text Indent"/>
+    <w:lsdException w:uiPriority="99" w:name="List Continue"/>
+    <w:lsdException w:uiPriority="99" w:name="List Continue 2"/>
+    <w:lsdException w:uiPriority="99" w:name="List Continue 3"/>
+    <w:lsdException w:uiPriority="99" w:name="List Continue 4"/>
+    <w:lsdException w:uiPriority="99" w:name="List Continue 5"/>
+    <w:lsdException w:uiPriority="99" w:name="Message Header"/>
+    <w:lsdException w:qFormat="1" w:unhideWhenUsed="0" w:uiPriority="11" w:semiHidden="0" w:name="Subtitle"/>
+    <w:lsdException w:uiPriority="99" w:name="Salutation"/>
+    <w:lsdException w:uiPriority="99" w:name="Date"/>
+    <w:lsdException w:uiPriority="99" w:name="Body Text First Indent"/>
+    <w:lsdException w:uiPriority="99" w:name="Body Text First Indent 2"/>
+    <w:lsdException w:uiPriority="99" w:name="Note Heading"/>
+    <w:lsdException w:uiPriority="99" w:name="Body Text 2"/>
+    <w:lsdException w:uiPriority="99" w:name="Body Text 3"/>
+    <w:lsdException w:uiPriority="99" w:name="Body Text Indent 2"/>
+    <w:lsdException w:uiPriority="99" w:name="Body Text Indent 3"/>
+    <w:lsdException w:uiPriority="99" w:name="Block Text"/>
+    <w:lsdException w:uiPriority="99" w:name="Hyperlink"/>
+    <w:lsdException w:uiPriority="99" w:name="FollowedHyperlink"/>
+    <w:lsdException w:qFormat="1" w:unhideWhenUsed="0" w:uiPriority="22" w:semiHidden="0" w:name="Strong"/>
+    <w:lsdException w:qFormat="1" w:unhideWhenUsed="0" w:uiPriority="20" w:semiHidden="0" w:name="Emphasis"/>
+    <w:lsdException w:uiPriority="99" w:name="Document Map"/>
+    <w:lsdException w:uiPriority="99" w:name="Plain Text"/>
+    <w:lsdException w:uiPriority="99" w:name="E-mail Signature"/>
+    <w:lsdException w:uiPriority="99" w:name="Normal (Web)"/>
+    <w:lsdException w:uiPriority="99" w:name="HTML Acronym"/>
+    <w:lsdException w:uiPriority="99" w:name="HTML Address"/>
+    <w:lsdException w:uiPriority="99" w:name="HTML Cite"/>
+    <w:lsdException w:uiPriority="99" w:name="HTML Code"/>
+    <w:lsdException w:uiPriority="99" w:name="HTML Definition"/>
+    <w:lsdException w:uiPriority="99" w:name="HTML Keyboard"/>
+    <w:lsdException w:uiPriority="99" w:name="HTML Preformatted"/>
+    <w:lsdException w:uiPriority="99" w:name="HTML Sample"/>
+    <w:lsdException w:uiPriority="99" w:name="HTML Typewriter"/>
+    <w:lsdException w:uiPriority="99" w:name="HTML Variable"/>
+    <w:lsdException w:qFormat="1" w:uiPriority="99" w:name="Normal Table"/>
+    <w:lsdException w:uiPriority="99" w:name="annotation subject"/>
+    <w:lsdException w:uiPriority="99" w:name="Table Simple 1"/>
+    <w:lsdException w:uiPriority="99" w:name="Table Simple 2"/>
+    <w:lsdException w:uiPriority="99" w:name="Table Simple 3"/>
+    <w:lsdException w:uiPriority="99" w:name="Table Classic 1"/>
+    <w:lsdException w:uiPriority="99" w:name="Table Classic 2"/>
+    <w:lsdException w:uiPriority="99" w:name="Table Classic 3"/>
+    <w:lsdException w:uiPriority="99" w:name="Table Classic 4"/>
+    <w:lsdException w:uiPriority="99" w:name="Table Colorful 1"/>
+    <w:lsdException w:uiPriority="99" w:name="Table Colorful 2"/>
+    <w:lsdException w:uiPriority="99" w:name="Table Colorful 3"/>
+    <w:lsdException w:uiPriority="99" w:name="Table Columns 1"/>
+    <w:lsdException w:uiPriority="99" w:name="Table Columns 2"/>
+    <w:lsdException w:uiPriority="99" w:name="Table Columns 3"/>
+    <w:lsdException w:uiPriority="99" w:name="Table Columns 4"/>
+    <w:lsdException w:uiPriority="99" w:name="Table Columns 5"/>
+    <w:lsdException w:uiPriority="99" w:name="Table Grid 1"/>
+    <w:lsdException w:uiPriority="99" w:name="Table Grid 2"/>
+    <w:lsdException w:uiPriority="99" w:name="Table Grid 3"/>
+    <w:lsdException w:uiPriority="99" w:name="Table Grid 4"/>
+    <w:lsdException w:uiPriority="99" w:name="Table Grid 5"/>
+    <w:lsdException w:uiPriority="99" w:name="Table Grid 6"/>
+    <w:lsdException w:uiPriority="99" w:name="Table Grid 7"/>
+    <w:lsdException w:uiPriority="99" w:name="Table Grid 8"/>
+    <w:lsdException w:uiPriority="99" w:name="Table List 1"/>
+    <w:lsdException w:uiPriority="99" w:name="Table List 2"/>
+    <w:lsdException w:uiPriority="99" w:name="Table List 3"/>
+    <w:lsdException w:uiPriority="99" w:name="Table List 4"/>
+    <w:lsdException w:uiPriority="99" w:name="Table List 5"/>
+    <w:lsdException w:uiPriority="99" w:name="Table List 6"/>
+    <w:lsdException w:uiPriority="99" w:name="Table List 7"/>
+    <w:lsdException w:uiPriority="99" w:name="Table List 8"/>
+    <w:lsdException w:uiPriority="99" w:name="Table 3D effects 1"/>
+    <w:lsdException w:uiPriority="99" w:name="Table 3D effects 2"/>
+    <w:lsdException w:uiPriority="99" w:name="Table 3D effects 3"/>
+    <w:lsdException w:uiPriority="99" w:name="Table Contemporary"/>
+    <w:lsdException w:uiPriority="99" w:name="Table Elegant"/>
+    <w:lsdException w:uiPriority="99" w:name="Table Professional"/>
+    <w:lsdException w:uiPriority="99" w:name="Table Subtle 1"/>
+    <w:lsdException w:uiPriority="99" w:name="Table Subtle 2"/>
+    <w:lsdException w:uiPriority="99" w:name="Table Web 1"/>
+    <w:lsdException w:uiPriority="99" w:name="Table Web 2"/>
+    <w:lsdException w:uiPriority="99" w:name="Table Web 3"/>
+    <w:lsdException w:uiPriority="99" w:name="Balloon Text"/>
+    <w:lsdException w:unhideWhenUsed="0" w:uiPriority="59" w:semiHidden="0" w:name="Table Grid"/>
+    <w:lsdException w:uiPriority="99" w:name="Table Theme"/>
+    <w:lsdException w:unhideWhenUsed="0" w:uiPriority="60" w:semiHidden="0" w:name="Light Shading"/>
+    <w:lsdException w:unhideWhenUsed="0" w:uiPriority="61" w:semiHidden="0" w:name="Light List"/>
+    <w:lsdException w:unhideWhenUsed="0" w:uiPriority="62" w:semiHidden="0" w:name="Light Grid"/>
+    <w:lsdException w:unhideWhenUsed="0" w:uiPriority="63" w:semiHidden="0" w:name="Medium Shading 1"/>
+    <w:lsdException w:unhideWhenUsed="0" w:uiPriority="64" w:semiHidden="0" w:name="Medium Shading 2"/>
+    <w:lsdException w:unhideWhenUsed="0" w:uiPriority="65" w:semiHidden="0" w:name="Medium List 1"/>
+    <w:lsdException w:unhideWhenUsed="0" w:uiPriority="66" w:semiHidden="0" w:name="Medium List 2"/>
+    <w:lsdException w:unhideWhenUsed="0" w:uiPriority="67" w:semiHidden="0" w:name="Medium Grid 1"/>
+    <w:lsdException w:unhideWhenUsed="0" w:uiPriority="68" w:semiHidden="0" w:name="Medium Grid 2"/>
+    <w:lsdException w:unhideWhenUsed="0" w:uiPriority="69" w:semiHidden="0" w:name="Medium Grid 3"/>
+    <w:lsdException w:unhideWhenUsed="0" w:uiPriority="70" w:semiHidden="0" w:name="Dark List"/>
+    <w:lsdException w:unhideWhenUsed="0" w:uiPriority="71" w:semiHidden="0" w:name="Colorful Shading"/>
+    <w:lsdException w:unhideWhenUsed="0" w:uiPriority="72" w:semiHidden="0" w:name="Colorful List"/>
+    <w:lsdException w:unhideWhenUsed="0" w:uiPriority="73" w:semiHidden="0" w:name="Colorful Grid"/>
+    <w:lsdException w:unhideWhenUsed="0" w:uiPriority="60" w:semiHidden="0" w:name="Light Shading Accent 1"/>
+    <w:lsdException w:unhideWhenUsed="0" w:uiPriority="61" w:semiHidden="0" w:name="Light List Accent 1"/>
+    <w:lsdException w:unhideWhenUsed="0" w:uiPriority="62" w:semiHidden="0" w:name="Light Grid Accent 1"/>
+    <w:lsdException w:unhideWhenUsed="0" w:uiPriority="63" w:semiHidden="0" w:name="Medium Shading 1 Accent 1"/>
+    <w:lsdException w:unhideWhenUsed="0" w:uiPriority="64" w:semiHidden="0" w:name="Medium Shading 2 Accent 1"/>
+    <w:lsdException w:unhideWhenUsed="0" w:uiPriority="65" w:semiHidden="0" w:name="Medium List 1 Accent 1"/>
+    <w:lsdException w:unhideWhenUsed="0" w:uiPriority="66" w:semiHidden="0" w:name="Medium List 2 Accent 1"/>
+    <w:lsdException w:unhideWhenUsed="0" w:uiPriority="67" w:semiHidden="0" w:name="Medium Grid 1 Accent 1"/>
+    <w:lsdException w:unhideWhenUsed="0" w:uiPriority="68" w:semiHidden="0" w:name="Medium Grid 2 Accent 1"/>
+    <w:lsdException w:unhideWhenUsed="0" w:uiPriority="69" w:semiHidden="0" w:name="Medium Grid 3 Accent 1"/>
+    <w:lsdException w:unhideWhenUsed="0" w:uiPriority="70" w:semiHidden="0" w:name="Dark List Accent 1"/>
+    <w:lsdException w:unhideWhenUsed="0" w:uiPriority="71" w:semiHidden="0" w:name="Colorful Shading Accent 1"/>
+    <w:lsdException w:unhideWhenUsed="0" w:uiPriority="72" w:semiHidden="0" w:name="Colorful List Accent 1"/>
+    <w:lsdException w:unhideWhenUsed="0" w:uiPriority="73" w:semiHidden="0" w:name="Colorful Grid Accent 1"/>
+    <w:lsdException w:unhideWhenUsed="0" w:uiPriority="60" w:semiHidden="0" w:name="Light Shading Accent 2"/>
+    <w:lsdException w:unhideWhenUsed="0" w:uiPriority="61" w:semiHidden="0" w:name="Light List Accent 2"/>
+    <w:lsdException w:unhideWhenUsed="0" w:uiPriority="62" w:semiHidden="0" w:name="Light Grid Accent 2"/>
+    <w:lsdException w:unhideWhenUsed="0" w:uiPriority="63" w:semiHidden="0" w:name="Medium Shading 1 Accent 2"/>
+    <w:lsdException w:unhideWhenUsed="0" w:uiPriority="64" w:semiHidden="0" w:name="Medium Shading 2 Accent 2"/>
+    <w:lsdException w:unhideWhenUsed="0" w:uiPriority="65" w:semiHidden="0" w:name="Medium List 1 Accent 2"/>
+    <w:lsdException w:unhideWhenUsed="0" w:uiPriority="66" w:semiHidden="0" w:name="Medium List 2 Accent 2"/>
+    <w:lsdException w:unhideWhenUsed="0" w:uiPriority="67" w:semiHidden="0" w:name="Medium Grid 1 Accent 2"/>
+    <w:lsdException w:unhideWhenUsed="0" w:uiPriority="68" w:semiHidden="0" w:name="Medium Grid 2 Accent 2"/>
+    <w:lsdException w:unhideWhenUsed="0" w:uiPriority="69" w:semiHidden="0" w:name="Medium Grid 3 Accent 2"/>
+    <w:lsdException w:unhideWhenUsed="0" w:uiPriority="70" w:semiHidden="0" w:name="Dark List Accent 2"/>
+    <w:lsdException w:unhideWhenUsed="0" w:uiPriority="71" w:semiHidden="0" w:name="Colorful Shading Accent 2"/>
+    <w:lsdException w:unhideWhenUsed="0" w:uiPriority="72" w:semiHidden="0" w:name="Colorful List Accent 2"/>
+    <w:lsdException w:unhideWhenUsed="0" w:uiPriority="73" w:semiHidden="0" w:name="Colorful Grid Accent 2"/>
+    <w:lsdException w:unhideWhenUsed="0" w:uiPriority="60" w:semiHidden="0" w:name="Light Shading Accent 3"/>
+    <w:lsdException w:unhideWhenUsed="0" w:uiPriority="61" w:semiHidden="0" w:name="Light List Accent 3"/>
+    <w:lsdException w:unhideWhenUsed="0" w:uiPriority="62" w:semiHidden="0" w:name="Light Grid Accent 3"/>
+    <w:lsdException w:unhideWhenUsed="0" w:uiPriority="63" w:semiHidden="0" w:name="Medium Shading 1 Accent 3"/>
+    <w:lsdException w:unhideWhenUsed="0" w:uiPriority="64" w:semiHidden="0" w:name="Medium Shading 2 Accent 3"/>
+    <w:lsdException w:unhideWhenUsed="0" w:uiPriority="65" w:semiHidden="0" w:name="Medium List 1 Accent 3"/>
+    <w:lsdException w:unhideWhenUsed="0" w:uiPriority="66" w:semiHidden="0" w:name="Medium List 2 Accent 3"/>
+    <w:lsdException w:unhideWhenUsed="0" w:uiPriority="67" w:semiHidden="0" w:name="Medium Grid 1 Accent 3"/>
+    <w:lsdException w:unhideWhenUsed="0" w:uiPriority="68" w:semiHidden="0" w:name="Medium Grid 2 Accent 3"/>
+    <w:lsdException w:unhideWhenUsed="0" w:uiPriority="69" w:semiHidden="0" w:name="Medium Grid 3 Accent 3"/>
+    <w:lsdException w:unhideWhenUsed="0" w:uiPriority="70" w:semiHidden="0" w:name="Dark List Accent 3"/>
+    <w:lsdException w:unhideWhenUsed="0" w:uiPriority="71" w:semiHidden="0" w:name="Colorful Shading Accent 3"/>
+    <w:lsdException w:unhideWhenUsed="0" w:uiPriority="72" w:semiHidden="0" w:name="Colorful List Accent 3"/>
+    <w:lsdException w:unhideWhenUsed="0" w:uiPriority="73" w:semiHidden="0" w:name="Colorful Grid Accent 3"/>
+    <w:lsdException w:unhideWhenUsed="0" w:uiPriority="60" w:semiHidden="0" w:name="Light Shading Accent 4"/>
+    <w:lsdException w:unhideWhenUsed="0" w:uiPriority="61" w:semiHidden="0" w:name="Light List Accent 4"/>
+    <w:lsdException w:unhideWhenUsed="0" w:uiPriority="62" w:semiHidden="0" w:name="Light Grid Accent 4"/>
+    <w:lsdException w:unhideWhenUsed="0" w:uiPriority="63" w:semiHidden="0" w:name="Medium Shading 1 Accent 4"/>
+    <w:lsdException w:unhideWhenUsed="0" w:uiPriority="64" w:semiHidden="0" w:name="Medium Shading 2 Accent 4"/>
+    <w:lsdException w:unhideWhenUsed="0" w:uiPriority="65" w:semiHidden="0" w:name="Medium List 1 Accent 4"/>
+    <w:lsdException w:unhideWhenUsed="0" w:uiPriority="66" w:semiHidden="0" w:name="Medium List 2 Accent 4"/>
+    <w:lsdException w:unhideWhenUsed="0" w:uiPriority="67" w:semiHidden="0" w:name="Medium Grid 1 Accent 4"/>
+    <w:lsdException w:unhideWhenUsed="0" w:uiPriority="68" w:semiHidden="0" w:name="Medium Grid 2 Accent 4"/>
+    <w:lsdException w:unhideWhenUsed="0" w:uiPriority="69" w:semiHidden="0" w:name="Medium Grid 3 Accent 4"/>
+    <w:lsdException w:unhideWhenUsed="0" w:uiPriority="70" w:semiHidden="0" w:name="Dark List Accent 4"/>
+    <w:lsdException w:unhideWhenUsed="0" w:uiPriority="71" w:semiHidden="0" w:name="Colorful Shading Accent 4"/>
+    <w:lsdException w:unhideWhenUsed="0" w:uiPriority="72" w:semiHidden="0" w:name="Colorful List Accent 4"/>
+    <w:lsdException w:unhideWhenUsed="0" w:uiPriority="73" w:semiHidden="0" w:name="Colorful Grid Accent 4"/>
+    <w:lsdException w:unhideWhenUsed="0" w:uiPriority="60" w:semiHidden="0" w:name="Light Shading Accent 5"/>
+    <w:lsdException w:unhideWhenUsed="0" w:uiPriority="61" w:semiHidden="0" w:name="Light List Accent 5"/>
+    <w:lsdException w:unhideWhenUsed="0" w:uiPriority="62" w:semiHidden="0" w:name="Light Grid Accent 5"/>
+    <w:lsdException w:unhideWhenUsed="0" w:uiPriority="63" w:semiHidden="0" w:name="Medium Shading 1 Accent 5"/>
+    <w:lsdException w:unhideWhenUsed="0" w:uiPriority="64" w:semiHidden="0" w:name="Medium Shading 2 Accent 5"/>
+    <w:lsdException w:unhideWhenUsed="0" w:uiPriority="65" w:semiHidden="0" w:name="Medium List 1 Accent 5"/>
+    <w:lsdException w:unhideWhenUsed="0" w:uiPriority="66" w:semiHidden="0" w:name="Medium List 2 Accent 5"/>
+    <w:lsdException w:unhideWhenUsed="0" w:uiPriority="67" w:semiHidden="0" w:name="Medium Grid 1 Accent 5"/>
+    <w:lsdException w:unhideWhenUsed="0" w:uiPriority="68" w:semiHidden="0" w:name="Medium Grid 2 Accent 5"/>
+    <w:lsdException w:unhideWhenUsed="0" w:uiPriority="69" w:semiHidden="0" w:name="Medium Grid 3 Accent 5"/>
+    <w:lsdException w:unhideWhenUsed="0" w:uiPriority="70" w:semiHidden="0" w:name="Dark List Accent 5"/>
+    <w:lsdException w:unhideWhenUsed="0" w:uiPriority="71" w:semiHidden="0" w:name="Colorful Shading Accent 5"/>
+    <w:lsdException w:unhideWhenUsed="0" w:uiPriority="72" w:semiHidden="0" w:name="Colorful List Accent 5"/>
+    <w:lsdException w:unhideWhenUsed="0" w:uiPriority="73" w:semiHidden="0" w:name="Colorful Grid Accent 5"/>
+    <w:lsdException w:unhideWhenUsed="0" w:uiPriority="60" w:semiHidden="0" w:name="Light Shading Accent 6"/>
+    <w:lsdException w:unhideWhenUsed="0" w:uiPriority="61" w:semiHidden="0" w:name="Light List Accent 6"/>
+    <w:lsdException w:unhideWhenUsed="0" w:uiPriority="62" w:semiHidden="0" w:name="Light Grid Accent 6"/>
+    <w:lsdException w:unhideWhenUsed="0" w:uiPriority="63" w:semiHidden="0" w:name="Medium Shading 1 Accent 6"/>
+    <w:lsdException w:unhideWhenUsed="0" w:uiPriority="64" w:semiHidden="0" w:name="Medium Shading 2 Accent 6"/>
+    <w:lsdException w:unhideWhenUsed="0" w:uiPriority="65" w:semiHidden="0" w:name="Medium List 1 Accent 6"/>
+    <w:lsdException w:unhideWhenUsed="0" w:uiPriority="66" w:semiHidden="0" w:name="Medium List 2 Accent 6"/>
+    <w:lsdException w:unhideWhenUsed="0" w:uiPriority="67" w:semiHidden="0" w:name="Medium Grid 1 Accent 6"/>
+    <w:lsdException w:unhideWhenUsed="0" w:uiPriority="68" w:semiHidden="0" w:name="Medium Grid 2 Accent 6"/>
+    <w:lsdException w:unhideWhenUsed="0" w:uiPriority="69" w:semiHidden="0" w:name="Medium Grid 3 Accent 6"/>
+    <w:lsdException w:unhideWhenUsed="0" w:uiPriority="70" w:semiHidden="0" w:name="Dark List Accent 6"/>
+    <w:lsdException w:unhideWhenUsed="0" w:uiPriority="71" w:semiHidden="0" w:name="Colorful Shading Accent 6"/>
+    <w:lsdException w:unhideWhenUsed="0" w:uiPriority="72" w:semiHidden="0" w:name="Colorful List Accent 6"/>
+    <w:lsdException w:unhideWhenUsed="0" w:uiPriority="73" w:semiHidden="0" w:name="Colorful Grid Accent 6"/>
   </w:latentStyles>
-  <w:style w:type="paragraph" w:default="1" w:styleId="a">
+  <w:style w:type="paragraph" w:default="1" w:styleId="1">
     <w:name w:val="Normal"/>
     <w:qFormat/>
-    <w:rsid w:val="00323B43"/>
+    <w:uiPriority w:val="0"/>
     <w:pPr>
       <w:adjustRightInd w:val="0"/>
       <w:snapToGrid w:val="0"/>
-      <w:spacing w:line="240" w:lineRule="auto"/>
+      <w:spacing w:after="200" w:line="240" w:lineRule="auto"/>
     </w:pPr>
     <w:rPr>
-      <w:rFonts w:ascii="Tahoma" w:hAnsi="Tahoma"/>
+      <w:rFonts w:ascii="Tahoma" w:hAnsi="Tahoma" w:eastAsia="Microsoft YaHei" w:cstheme="minorBidi"/>
+      <w:sz w:val="22"/>
+      <w:szCs w:val="22"/>
+      <w:lang w:val="en-US" w:eastAsia="zh-CN" w:bidi="ar-SA"/>
     </w:rPr>
   </w:style>
-  <w:style w:type="character" w:default="1" w:styleId="a0">
+  <w:style w:type="character" w:default="1" w:styleId="5">
     <w:name w:val="Default Paragraph Font"/>
+    <w:unhideWhenUsed/>
     <w:uiPriority w:val="1"/>
-    <w:semiHidden/>
-    <w:unhideWhenUsed/>
   </w:style>
-  <w:style w:type="table" w:default="1" w:styleId="a1">
+  <w:style w:type="table" w:default="1" w:styleId="6">
     <w:name w:val="Normal Table"/>
-    <w:uiPriority w:val="99"/>
-    <w:semiHidden/>
     <w:unhideWhenUsed/>
     <w:qFormat/>
+    <w:uiPriority w:val="99"/>
     <w:tblPr>
-      <w:tblInd w:w="0" w:type="dxa"/>
+      <w:tblLayout w:type="fixed"/>
       <w:tblCellMar>
         <w:top w:w="0" w:type="dxa"/>
         <w:left w:w="108" w:type="dxa"/>
@@ -504,23 +574,47 @@
       </w:tblCellMar>
     </w:tblPr>
   </w:style>
-  <w:style w:type="numbering" w:default="1" w:styleId="a2">
-    <w:name w:val="No List"/>
+  <w:style w:type="paragraph" w:styleId="2">
+    <w:name w:val="Balloon Text"/>
+    <w:basedOn w:val="1"/>
+    <w:link w:val="10"/>
+    <w:unhideWhenUsed/>
     <w:uiPriority w:val="99"/>
-    <w:semiHidden/>
+    <w:pPr>
+      <w:spacing w:after="0"/>
+    </w:pPr>
+    <w:rPr>
+      <w:sz w:val="18"/>
+      <w:szCs w:val="18"/>
+    </w:rPr>
+  </w:style>
+  <w:style w:type="paragraph" w:styleId="3">
+    <w:name w:val="footer"/>
+    <w:basedOn w:val="1"/>
+    <w:link w:val="8"/>
     <w:unhideWhenUsed/>
+    <w:uiPriority w:val="99"/>
+    <w:pPr>
+      <w:tabs>
+        <w:tab w:val="center" w:pos="4153"/>
+        <w:tab w:val="right" w:pos="8306"/>
+      </w:tabs>
+    </w:pPr>
+    <w:rPr>
+      <w:sz w:val="18"/>
+      <w:szCs w:val="18"/>
+    </w:rPr>
   </w:style>
-  <w:style w:type="paragraph" w:styleId="a3">
+  <w:style w:type="paragraph" w:styleId="4">
     <w:name w:val="header"/>
-    <w:basedOn w:val="a"/>
-    <w:link w:val="Char"/>
+    <w:basedOn w:val="1"/>
+    <w:link w:val="7"/>
+    <w:unhideWhenUsed/>
+    <w:qFormat/>
     <w:uiPriority w:val="99"/>
-    <w:semiHidden/>
-    <w:unhideWhenUsed/>
-    <w:rsid w:val="00451F08"/>
     <w:pPr>
       <w:pBdr>
-        <w:bottom w:val="single" w:sz="6" w:space="1" w:color="auto"/>
+        <w:bottom w:val="single" w:color="auto" w:sz="6" w:space="1"/>
       </w:pBdr>
       <w:tabs>
         <w:tab w:val="center" w:pos="4153"/>
@@ -533,84 +627,47 @@
       <w:szCs w:val="18"/>
     </w:rPr>
   </w:style>
-  <w:style w:type="character" w:customStyle="1" w:styleId="Char">
+  <w:style w:type="character" w:customStyle="1" w:styleId="7">
     <w:name w:val="页眉 Char"/>
-    <w:basedOn w:val="a0"/>
-    <w:link w:val="a3"/>
+    <w:basedOn w:val="5"/>
+    <w:link w:val="4"/>
+    <w:semiHidden/>
     <w:uiPriority w:val="99"/>
-    <w:semiHidden/>
-    <w:rsid w:val="00451F08"/>
     <w:rPr>
       <w:rFonts w:ascii="Tahoma" w:hAnsi="Tahoma"/>
       <w:sz w:val="18"/>
       <w:szCs w:val="18"/>
     </w:rPr>
   </w:style>
-  <w:style w:type="paragraph" w:styleId="a4">
-    <w:name w:val="footer"/>
-    <w:basedOn w:val="a"/>
-    <w:link w:val="Char0"/>
+  <w:style w:type="character" w:customStyle="1" w:styleId="8">
+    <w:name w:val="页脚 Char"/>
+    <w:basedOn w:val="5"/>
+    <w:link w:val="3"/>
+    <w:semiHidden/>
+    <w:qFormat/>
     <w:uiPriority w:val="99"/>
-    <w:semiHidden/>
-    <w:unhideWhenUsed/>
-    <w:rsid w:val="00451F08"/>
-    <w:pPr>
-      <w:tabs>
-        <w:tab w:val="center" w:pos="4153"/>
-        <w:tab w:val="right" w:pos="8306"/>
-      </w:tabs>
-    </w:pPr>
-    <w:rPr>
-      <w:sz w:val="18"/>
-      <w:szCs w:val="18"/>
-    </w:rPr>
-  </w:style>
-  <w:style w:type="character" w:customStyle="1" w:styleId="Char0">
-    <w:name w:val="页脚 Char"/>
-    <w:basedOn w:val="a0"/>
-    <w:link w:val="a4"/>
-    <w:uiPriority w:val="99"/>
-    <w:semiHidden/>
-    <w:rsid w:val="00451F08"/>
     <w:rPr>
       <w:rFonts w:ascii="Tahoma" w:hAnsi="Tahoma"/>
       <w:sz w:val="18"/>
       <w:szCs w:val="18"/>
     </w:rPr>
   </w:style>
-  <w:style w:type="paragraph" w:styleId="a5">
+  <w:style w:type="paragraph" w:customStyle="1" w:styleId="9">
     <w:name w:val="List Paragraph"/>
-    <w:basedOn w:val="a"/>
+    <w:basedOn w:val="1"/>
+    <w:qFormat/>
     <w:uiPriority w:val="34"/>
-    <w:qFormat/>
-    <w:rsid w:val="00451F08"/>
     <w:pPr>
-      <w:ind w:firstLineChars="200" w:firstLine="420"/>
+      <w:ind w:firstLine="420" w:firstLineChars="200"/>
     </w:pPr>
   </w:style>
-  <w:style w:type="paragraph" w:styleId="a6">
-    <w:name w:val="Balloon Text"/>
-    <w:basedOn w:val="a"/>
-    <w:link w:val="Char1"/>
+  <w:style w:type="character" w:customStyle="1" w:styleId="10">
+    <w:name w:val="批注框文本 Char"/>
+    <w:basedOn w:val="5"/>
+    <w:link w:val="2"/>
+    <w:semiHidden/>
+    <w:qFormat/>
     <w:uiPriority w:val="99"/>
-    <w:semiHidden/>
-    <w:unhideWhenUsed/>
-    <w:rsid w:val="001C1D08"/>
-    <w:pPr>
-      <w:spacing w:after="0"/>
-    </w:pPr>
-    <w:rPr>
-      <w:sz w:val="18"/>
-      <w:szCs w:val="18"/>
-    </w:rPr>
-  </w:style>
-  <w:style w:type="character" w:customStyle="1" w:styleId="Char1">
-    <w:name w:val="批注框文本 Char"/>
-    <w:basedOn w:val="a0"/>
-    <w:link w:val="a6"/>
-    <w:uiPriority w:val="99"/>
-    <w:semiHidden/>
-    <w:rsid w:val="001C1D08"/>
     <w:rPr>
       <w:rFonts w:ascii="Tahoma" w:hAnsi="Tahoma"/>
       <w:sz w:val="18"/>
@@ -904,13 +961,27 @@
 </file>
 
 <file path=customXml/item1.xml><?xml version="1.0" encoding="utf-8"?>
+<s:customData xmlns="http://www.wps.cn/officeDocument/2013/wpsCustomData" xmlns:s="http://www.wps.cn/officeDocument/2013/wpsCustomData">
+  <customSectProps>
+    <customSectPr/>
+  </customSectProps>
+</s:customData>
+</file>
+
+<file path=customXml/item2.xml><?xml version="1.0" encoding="utf-8"?>
 <b:Sources xmlns:b="http://schemas.openxmlformats.org/officeDocument/2006/bibliography" xmlns="http://schemas.openxmlformats.org/officeDocument/2006/bibliography" SelectedStyle="" StyleName=""/>
 </file>
 
 <file path=customXml/itemProps1.xml><?xml version="1.0" encoding="utf-8"?>
-<ds:datastoreItem xmlns:ds="http://schemas.openxmlformats.org/officeDocument/2006/customXml" ds:itemID="{90752273-8BC5-4916-AEB8-C355C4DCD3B3}">
+<ds:datastoreItem xmlns:ds="http://schemas.openxmlformats.org/officeDocument/2006/customXml" ds:itemID="{B1977F7D-205B-4081-913C-38D41E755F92}">
   <ds:schemaRefs>
-    <ds:schemaRef ds:uri="http://schemas.openxmlformats.org/officeDocument/2006/bibliography"/>
+    <ds:schemaRef ds:uri="http://www.wps.cn/officeDocument/2013/wpsCustomData"/>
   </ds:schemaRefs>
 </ds:datastoreItem>
+</file>
+
+<file path=customXml/itemProps2.xml><?xml version="1.0" encoding="utf-8"?>
+<ds:datastoreItem xmlns:ds="http://schemas.openxmlformats.org/officeDocument/2006/customXml" ds:itemID="{90752273-8BC5-4916-AEB8-C355C4DCD3B3}">
+  <ds:schemaRefs/>
+</ds:datastoreItem>
 </file>
</xml_diff>

<commit_message>
before adding more tasks.
</commit_message>
<xml_diff>
--- a/General Ideas.docx
+++ b/General Ideas.docx
@@ -136,17 +136,230 @@
           <w:highlight w:val="none"/>
           <w:lang w:val="de-DE"/>
         </w:rPr>
-        <w:t>it is a bit dangers to do this</w:t>
+        <w:t xml:space="preserve">it is a bit dangers to do this... </w:t>
+      </w:r>
+    </w:p>
+    <w:p>
+      <w:pPr>
+        <w:pStyle w:val="9"/>
+        <w:numPr>
+          <w:ilvl w:val="0"/>
+          <w:numId w:val="0"/>
+        </w:numPr>
+        <w:adjustRightInd w:val="0"/>
+        <w:snapToGrid w:val="0"/>
+        <w:spacing w:after="200" w:line="220" w:lineRule="atLeast"/>
+        <w:rPr>
+          <w:highlight w:val="none"/>
+          <w:lang w:val="de-DE"/>
+        </w:rPr>
+      </w:pPr>
+    </w:p>
+    <w:p>
+      <w:pPr>
+        <w:pStyle w:val="9"/>
+        <w:numPr>
+          <w:ilvl w:val="0"/>
+          <w:numId w:val="2"/>
+        </w:numPr>
+        <w:tabs>
+          <w:tab w:val="left" w:pos="420"/>
+        </w:tabs>
+        <w:adjustRightInd w:val="0"/>
+        <w:snapToGrid w:val="0"/>
+        <w:spacing w:after="200" w:line="220" w:lineRule="atLeast"/>
+        <w:ind w:left="420" w:leftChars="0" w:hanging="420" w:firstLineChars="0"/>
+        <w:rPr>
+          <w:highlight w:val="none"/>
+          <w:lang w:val="de-DE"/>
+        </w:rPr>
+      </w:pPr>
+      <w:r>
+        <w:rPr>
+          <w:highlight w:val="none"/>
+          <w:lang w:val="de-DE"/>
+        </w:rPr>
+        <w:t xml:space="preserve">Paper ideas: face to all players... </w:t>
+      </w:r>
+    </w:p>
+    <w:p>
+      <w:pPr>
+        <w:pStyle w:val="9"/>
+        <w:numPr>
+          <w:ilvl w:val="1"/>
+          <w:numId w:val="2"/>
+        </w:numPr>
+        <w:tabs>
+          <w:tab w:val="left" w:pos="840"/>
+        </w:tabs>
+        <w:adjustRightInd w:val="0"/>
+        <w:snapToGrid w:val="0"/>
+        <w:spacing w:after="200" w:line="220" w:lineRule="atLeast"/>
+        <w:ind w:left="840" w:leftChars="0" w:hanging="420" w:firstLineChars="0"/>
+        <w:rPr>
+          <w:highlight w:val="none"/>
+          <w:lang w:val="de-DE"/>
+        </w:rPr>
+      </w:pPr>
+      <w:r>
+        <w:rPr>
+          <w:highlight w:val="none"/>
+          <w:lang w:val="de-DE"/>
+        </w:rPr>
+        <w:t>Firefighters training but not boring</w:t>
+      </w:r>
+    </w:p>
+    <w:p>
+      <w:pPr>
+        <w:pStyle w:val="9"/>
+        <w:numPr>
+          <w:ilvl w:val="1"/>
+          <w:numId w:val="2"/>
+        </w:numPr>
+        <w:tabs>
+          <w:tab w:val="left" w:pos="840"/>
+        </w:tabs>
+        <w:adjustRightInd w:val="0"/>
+        <w:snapToGrid w:val="0"/>
+        <w:spacing w:after="200" w:line="220" w:lineRule="atLeast"/>
+        <w:ind w:left="840" w:leftChars="0" w:hanging="420" w:firstLineChars="0"/>
+        <w:rPr>
+          <w:highlight w:val="none"/>
+          <w:lang w:val="de-DE"/>
+        </w:rPr>
+      </w:pPr>
+      <w:r>
+        <w:rPr>
+          <w:highlight w:val="none"/>
+          <w:lang w:val="de-DE"/>
+        </w:rPr>
+        <w:t>Non firefighters playing but can learn</w:t>
+      </w:r>
+    </w:p>
+    <w:p>
+      <w:pPr>
+        <w:pStyle w:val="9"/>
+        <w:numPr>
+          <w:ilvl w:val="1"/>
+          <w:numId w:val="2"/>
+        </w:numPr>
+        <w:tabs>
+          <w:tab w:val="left" w:pos="840"/>
+        </w:tabs>
+        <w:adjustRightInd w:val="0"/>
+        <w:snapToGrid w:val="0"/>
+        <w:spacing w:after="200" w:line="220" w:lineRule="atLeast"/>
+        <w:ind w:left="840" w:leftChars="0" w:hanging="420" w:firstLineChars="0"/>
+        <w:rPr>
+          <w:highlight w:val="none"/>
+          <w:lang w:val="de-DE"/>
+        </w:rPr>
+      </w:pPr>
+      <w:r>
+        <w:rPr>
+          <w:highlight w:val="none"/>
+          <w:lang w:val="de-DE"/>
+        </w:rPr>
+        <w:t>How?</w:t>
+      </w:r>
+    </w:p>
+    <w:p>
+      <w:pPr>
+        <w:pStyle w:val="9"/>
+        <w:numPr>
+          <w:ilvl w:val="2"/>
+          <w:numId w:val="2"/>
+        </w:numPr>
+        <w:tabs>
+          <w:tab w:val="left" w:pos="1260"/>
+        </w:tabs>
+        <w:adjustRightInd w:val="0"/>
+        <w:snapToGrid w:val="0"/>
+        <w:spacing w:after="200" w:line="220" w:lineRule="atLeast"/>
+        <w:ind w:left="1260" w:leftChars="0" w:hanging="420" w:firstLineChars="0"/>
+        <w:rPr>
+          <w:highlight w:val="none"/>
+          <w:lang w:val="de-DE"/>
+        </w:rPr>
+      </w:pPr>
+      <w:r>
+        <w:rPr>
+          <w:highlight w:val="none"/>
+          <w:lang w:val="de-DE"/>
+        </w:rPr>
+        <w:t>Game contents are technical</w:t>
+      </w:r>
+    </w:p>
+    <w:p>
+      <w:pPr>
+        <w:pStyle w:val="9"/>
+        <w:numPr>
+          <w:ilvl w:val="2"/>
+          <w:numId w:val="2"/>
+        </w:numPr>
+        <w:tabs>
+          <w:tab w:val="left" w:pos="1260"/>
+        </w:tabs>
+        <w:adjustRightInd w:val="0"/>
+        <w:snapToGrid w:val="0"/>
+        <w:spacing w:after="200" w:line="220" w:lineRule="atLeast"/>
+        <w:ind w:left="1260" w:leftChars="0" w:hanging="420" w:firstLineChars="0"/>
+        <w:rPr>
+          <w:highlight w:val="none"/>
+          <w:lang w:val="de-DE"/>
+        </w:rPr>
+      </w:pPr>
+      <w:r>
+        <w:rPr>
+          <w:highlight w:val="none"/>
+          <w:lang w:val="de-DE"/>
+        </w:rPr>
+        <w:t>Using some of the game concept to make it interesting, e.g. Level, skills, story, etc.</w:t>
+      </w:r>
+    </w:p>
+    <w:p>
+      <w:pPr>
+        <w:pStyle w:val="9"/>
+        <w:numPr>
+          <w:numId w:val="0"/>
+        </w:numPr>
+        <w:adjustRightInd w:val="0"/>
+        <w:snapToGrid w:val="0"/>
+        <w:spacing w:after="200" w:line="220" w:lineRule="atLeast"/>
+        <w:rPr>
+          <w:highlight w:val="none"/>
+          <w:lang w:val="de-DE"/>
+        </w:rPr>
+      </w:pPr>
+    </w:p>
+    <w:p>
+      <w:pPr>
+        <w:pStyle w:val="9"/>
+        <w:numPr>
+          <w:ilvl w:val="0"/>
+          <w:numId w:val="3"/>
+        </w:numPr>
+        <w:tabs>
+          <w:tab w:val="left" w:pos="420"/>
+        </w:tabs>
+        <w:adjustRightInd w:val="0"/>
+        <w:snapToGrid w:val="0"/>
+        <w:spacing w:after="200" w:line="220" w:lineRule="atLeast"/>
+        <w:ind w:left="420" w:leftChars="0" w:hanging="420" w:firstLineChars="0"/>
+        <w:rPr>
+          <w:highlight w:val="none"/>
+          <w:lang w:val="de-DE"/>
+        </w:rPr>
+      </w:pPr>
+      <w:r>
+        <w:rPr>
+          <w:highlight w:val="none"/>
+          <w:lang w:val="de-DE"/>
+        </w:rPr>
+        <w:t>How about to use Unity to create a presentation for my final defense.</w:t>
       </w:r>
       <w:bookmarkStart w:id="0" w:name="_GoBack"/>
       <w:bookmarkEnd w:id="0"/>
-      <w:r>
-        <w:rPr>
-          <w:highlight w:val="none"/>
-          <w:lang w:val="de-DE"/>
-        </w:rPr>
-        <w:t xml:space="preserve">... </w:t>
-      </w:r>
     </w:p>
     <w:sectPr>
       <w:pgSz w:w="11906" w:h="16838"/>
@@ -160,6 +373,146 @@
 
 <file path=word/numbering.xml><?xml version="1.0" encoding="utf-8"?>
 <w:numbering xmlns:wpc="http://schemas.microsoft.com/office/word/2010/wordprocessingCanvas" xmlns:mc="http://schemas.openxmlformats.org/markup-compatibility/2006" xmlns:o="urn:schemas-microsoft-com:office:office" xmlns:r="http://schemas.openxmlformats.org/officeDocument/2006/relationships" xmlns:m="http://schemas.openxmlformats.org/officeDocument/2006/math" xmlns:v="urn:schemas-microsoft-com:vml" xmlns:wp14="http://schemas.microsoft.com/office/word/2010/wordprocessingDrawing" xmlns:wp="http://schemas.openxmlformats.org/drawingml/2006/wordprocessingDrawing" xmlns:w10="urn:schemas-microsoft-com:office:word" xmlns:w="http://schemas.openxmlformats.org/wordprocessingml/2006/main" xmlns:w14="http://schemas.microsoft.com/office/word/2010/wordml" xmlns:wpg="http://schemas.microsoft.com/office/word/2010/wordprocessingGroup" xmlns:wpi="http://schemas.microsoft.com/office/word/2010/wordprocessingInk" xmlns:wne="http://schemas.microsoft.com/office/word/2006/wordml" xmlns:wps="http://schemas.microsoft.com/office/word/2010/wordprocessingShape" mc:Ignorable="w14 wp14">
+  <w:abstractNum w:abstractNumId="1456912318">
+    <w:nsid w:val="56D6B7BE"/>
+    <w:multiLevelType w:val="multilevel"/>
+    <w:tmpl w:val="56D6B7BE"/>
+    <w:lvl w:ilvl="0" w:tentative="1">
+      <w:start w:val="1"/>
+      <w:numFmt w:val="bullet"/>
+      <w:lvlText w:val=""/>
+      <w:lvlJc w:val="left"/>
+      <w:pPr>
+        <w:tabs>
+          <w:tab w:val="left" w:pos="420"/>
+        </w:tabs>
+        <w:ind w:left="420" w:leftChars="0" w:hanging="420" w:firstLineChars="0"/>
+      </w:pPr>
+      <w:rPr>
+        <w:rFonts w:hint="default" w:ascii="Wingdings" w:hAnsi="Wingdings"/>
+      </w:rPr>
+    </w:lvl>
+    <w:lvl w:ilvl="1" w:tentative="1">
+      <w:start w:val="1"/>
+      <w:numFmt w:val="bullet"/>
+      <w:lvlText w:val=""/>
+      <w:lvlJc w:val="left"/>
+      <w:pPr>
+        <w:tabs>
+          <w:tab w:val="left" w:pos="840"/>
+        </w:tabs>
+        <w:ind w:left="840" w:leftChars="0" w:hanging="420" w:firstLineChars="0"/>
+      </w:pPr>
+      <w:rPr>
+        <w:rFonts w:hint="default" w:ascii="Wingdings" w:hAnsi="Wingdings"/>
+      </w:rPr>
+    </w:lvl>
+    <w:lvl w:ilvl="2" w:tentative="1">
+      <w:start w:val="1"/>
+      <w:numFmt w:val="bullet"/>
+      <w:lvlText w:val=""/>
+      <w:lvlJc w:val="left"/>
+      <w:pPr>
+        <w:tabs>
+          <w:tab w:val="left" w:pos="1260"/>
+        </w:tabs>
+        <w:ind w:left="1260" w:leftChars="0" w:hanging="420" w:firstLineChars="0"/>
+      </w:pPr>
+      <w:rPr>
+        <w:rFonts w:hint="default" w:ascii="Wingdings" w:hAnsi="Wingdings"/>
+      </w:rPr>
+    </w:lvl>
+    <w:lvl w:ilvl="3" w:tentative="1">
+      <w:start w:val="1"/>
+      <w:numFmt w:val="bullet"/>
+      <w:lvlText w:val=""/>
+      <w:lvlJc w:val="left"/>
+      <w:pPr>
+        <w:tabs>
+          <w:tab w:val="left" w:pos="1680"/>
+        </w:tabs>
+        <w:ind w:left="1680" w:leftChars="0" w:hanging="420" w:firstLineChars="0"/>
+      </w:pPr>
+      <w:rPr>
+        <w:rFonts w:hint="default" w:ascii="Wingdings" w:hAnsi="Wingdings"/>
+      </w:rPr>
+    </w:lvl>
+    <w:lvl w:ilvl="4" w:tentative="1">
+      <w:start w:val="1"/>
+      <w:numFmt w:val="bullet"/>
+      <w:lvlText w:val=""/>
+      <w:lvlJc w:val="left"/>
+      <w:pPr>
+        <w:tabs>
+          <w:tab w:val="left" w:pos="2100"/>
+        </w:tabs>
+        <w:ind w:left="2100" w:leftChars="0" w:hanging="420" w:firstLineChars="0"/>
+      </w:pPr>
+      <w:rPr>
+        <w:rFonts w:hint="default" w:ascii="Wingdings" w:hAnsi="Wingdings"/>
+      </w:rPr>
+    </w:lvl>
+    <w:lvl w:ilvl="5" w:tentative="1">
+      <w:start w:val="1"/>
+      <w:numFmt w:val="bullet"/>
+      <w:lvlText w:val=""/>
+      <w:lvlJc w:val="left"/>
+      <w:pPr>
+        <w:tabs>
+          <w:tab w:val="left" w:pos="2520"/>
+        </w:tabs>
+        <w:ind w:left="2520" w:leftChars="0" w:hanging="420" w:firstLineChars="0"/>
+      </w:pPr>
+      <w:rPr>
+        <w:rFonts w:hint="default" w:ascii="Wingdings" w:hAnsi="Wingdings"/>
+      </w:rPr>
+    </w:lvl>
+    <w:lvl w:ilvl="6" w:tentative="1">
+      <w:start w:val="1"/>
+      <w:numFmt w:val="bullet"/>
+      <w:lvlText w:val=""/>
+      <w:lvlJc w:val="left"/>
+      <w:pPr>
+        <w:tabs>
+          <w:tab w:val="left" w:pos="2940"/>
+        </w:tabs>
+        <w:ind w:left="2940" w:leftChars="0" w:hanging="420" w:firstLineChars="0"/>
+      </w:pPr>
+      <w:rPr>
+        <w:rFonts w:hint="default" w:ascii="Wingdings" w:hAnsi="Wingdings"/>
+      </w:rPr>
+    </w:lvl>
+    <w:lvl w:ilvl="7" w:tentative="1">
+      <w:start w:val="1"/>
+      <w:numFmt w:val="bullet"/>
+      <w:lvlText w:val=""/>
+      <w:lvlJc w:val="left"/>
+      <w:pPr>
+        <w:tabs>
+          <w:tab w:val="left" w:pos="3360"/>
+        </w:tabs>
+        <w:ind w:left="3360" w:leftChars="0" w:hanging="420" w:firstLineChars="0"/>
+      </w:pPr>
+      <w:rPr>
+        <w:rFonts w:hint="default" w:ascii="Wingdings" w:hAnsi="Wingdings"/>
+      </w:rPr>
+    </w:lvl>
+    <w:lvl w:ilvl="8" w:tentative="1">
+      <w:start w:val="1"/>
+      <w:numFmt w:val="bullet"/>
+      <w:lvlText w:val=""/>
+      <w:lvlJc w:val="left"/>
+      <w:pPr>
+        <w:tabs>
+          <w:tab w:val="left" w:pos="3780"/>
+        </w:tabs>
+        <w:ind w:left="3780" w:leftChars="0" w:hanging="420" w:firstLineChars="0"/>
+      </w:pPr>
+      <w:rPr>
+        <w:rFonts w:hint="default" w:ascii="Wingdings" w:hAnsi="Wingdings"/>
+      </w:rPr>
+    </w:lvl>
+  </w:abstractNum>
   <w:abstractNum w:abstractNumId="1974020571">
     <w:nsid w:val="75A929DB"/>
     <w:multiLevelType w:val="multilevel"/>
@@ -273,8 +626,154 @@
       </w:rPr>
     </w:lvl>
   </w:abstractNum>
+  <w:abstractNum w:abstractNumId="1456912866">
+    <w:nsid w:val="56D6B9E2"/>
+    <w:multiLevelType w:val="multilevel"/>
+    <w:tmpl w:val="56D6B9E2"/>
+    <w:lvl w:ilvl="0" w:tentative="1">
+      <w:start w:val="1"/>
+      <w:numFmt w:val="bullet"/>
+      <w:lvlText w:val=""/>
+      <w:lvlJc w:val="left"/>
+      <w:pPr>
+        <w:tabs>
+          <w:tab w:val="left" w:pos="420"/>
+        </w:tabs>
+        <w:ind w:left="420" w:leftChars="0" w:hanging="420" w:firstLineChars="0"/>
+      </w:pPr>
+      <w:rPr>
+        <w:rFonts w:hint="default" w:ascii="Wingdings" w:hAnsi="Wingdings"/>
+      </w:rPr>
+    </w:lvl>
+    <w:lvl w:ilvl="1" w:tentative="1">
+      <w:start w:val="1"/>
+      <w:numFmt w:val="bullet"/>
+      <w:lvlText w:val=""/>
+      <w:lvlJc w:val="left"/>
+      <w:pPr>
+        <w:tabs>
+          <w:tab w:val="left" w:pos="840"/>
+        </w:tabs>
+        <w:ind w:left="840" w:leftChars="0" w:hanging="420" w:firstLineChars="0"/>
+      </w:pPr>
+      <w:rPr>
+        <w:rFonts w:hint="default" w:ascii="Wingdings" w:hAnsi="Wingdings"/>
+      </w:rPr>
+    </w:lvl>
+    <w:lvl w:ilvl="2" w:tentative="1">
+      <w:start w:val="1"/>
+      <w:numFmt w:val="bullet"/>
+      <w:lvlText w:val=""/>
+      <w:lvlJc w:val="left"/>
+      <w:pPr>
+        <w:tabs>
+          <w:tab w:val="left" w:pos="1260"/>
+        </w:tabs>
+        <w:ind w:left="1260" w:leftChars="0" w:hanging="420" w:firstLineChars="0"/>
+      </w:pPr>
+      <w:rPr>
+        <w:rFonts w:hint="default" w:ascii="Wingdings" w:hAnsi="Wingdings"/>
+      </w:rPr>
+    </w:lvl>
+    <w:lvl w:ilvl="3" w:tentative="1">
+      <w:start w:val="1"/>
+      <w:numFmt w:val="bullet"/>
+      <w:lvlText w:val=""/>
+      <w:lvlJc w:val="left"/>
+      <w:pPr>
+        <w:tabs>
+          <w:tab w:val="left" w:pos="1680"/>
+        </w:tabs>
+        <w:ind w:left="1680" w:leftChars="0" w:hanging="420" w:firstLineChars="0"/>
+      </w:pPr>
+      <w:rPr>
+        <w:rFonts w:hint="default" w:ascii="Wingdings" w:hAnsi="Wingdings"/>
+      </w:rPr>
+    </w:lvl>
+    <w:lvl w:ilvl="4" w:tentative="1">
+      <w:start w:val="1"/>
+      <w:numFmt w:val="bullet"/>
+      <w:lvlText w:val=""/>
+      <w:lvlJc w:val="left"/>
+      <w:pPr>
+        <w:tabs>
+          <w:tab w:val="left" w:pos="2100"/>
+        </w:tabs>
+        <w:ind w:left="2100" w:leftChars="0" w:hanging="420" w:firstLineChars="0"/>
+      </w:pPr>
+      <w:rPr>
+        <w:rFonts w:hint="default" w:ascii="Wingdings" w:hAnsi="Wingdings"/>
+      </w:rPr>
+    </w:lvl>
+    <w:lvl w:ilvl="5" w:tentative="1">
+      <w:start w:val="1"/>
+      <w:numFmt w:val="bullet"/>
+      <w:lvlText w:val=""/>
+      <w:lvlJc w:val="left"/>
+      <w:pPr>
+        <w:tabs>
+          <w:tab w:val="left" w:pos="2520"/>
+        </w:tabs>
+        <w:ind w:left="2520" w:leftChars="0" w:hanging="420" w:firstLineChars="0"/>
+      </w:pPr>
+      <w:rPr>
+        <w:rFonts w:hint="default" w:ascii="Wingdings" w:hAnsi="Wingdings"/>
+      </w:rPr>
+    </w:lvl>
+    <w:lvl w:ilvl="6" w:tentative="1">
+      <w:start w:val="1"/>
+      <w:numFmt w:val="bullet"/>
+      <w:lvlText w:val=""/>
+      <w:lvlJc w:val="left"/>
+      <w:pPr>
+        <w:tabs>
+          <w:tab w:val="left" w:pos="2940"/>
+        </w:tabs>
+        <w:ind w:left="2940" w:leftChars="0" w:hanging="420" w:firstLineChars="0"/>
+      </w:pPr>
+      <w:rPr>
+        <w:rFonts w:hint="default" w:ascii="Wingdings" w:hAnsi="Wingdings"/>
+      </w:rPr>
+    </w:lvl>
+    <w:lvl w:ilvl="7" w:tentative="1">
+      <w:start w:val="1"/>
+      <w:numFmt w:val="bullet"/>
+      <w:lvlText w:val=""/>
+      <w:lvlJc w:val="left"/>
+      <w:pPr>
+        <w:tabs>
+          <w:tab w:val="left" w:pos="3360"/>
+        </w:tabs>
+        <w:ind w:left="3360" w:leftChars="0" w:hanging="420" w:firstLineChars="0"/>
+      </w:pPr>
+      <w:rPr>
+        <w:rFonts w:hint="default" w:ascii="Wingdings" w:hAnsi="Wingdings"/>
+      </w:rPr>
+    </w:lvl>
+    <w:lvl w:ilvl="8" w:tentative="1">
+      <w:start w:val="1"/>
+      <w:numFmt w:val="bullet"/>
+      <w:lvlText w:val=""/>
+      <w:lvlJc w:val="left"/>
+      <w:pPr>
+        <w:tabs>
+          <w:tab w:val="left" w:pos="3780"/>
+        </w:tabs>
+        <w:ind w:left="3780" w:leftChars="0" w:hanging="420" w:firstLineChars="0"/>
+      </w:pPr>
+      <w:rPr>
+        <w:rFonts w:hint="default" w:ascii="Wingdings" w:hAnsi="Wingdings"/>
+      </w:rPr>
+    </w:lvl>
+  </w:abstractNum>
   <w:num w:numId="1">
     <w:abstractNumId w:val="1974020571"/>
+  </w:num>
+  <w:num w:numId="2">
+    <w:abstractNumId w:val="1456912318"/>
+  </w:num>
+  <w:num w:numId="3">
+    <w:abstractNumId w:val="1456912866"/>
   </w:num>
 </w:numbering>
 </file>
@@ -284,7 +783,7 @@
   <w:docDefaults>
     <w:rPrDefault>
       <w:rPr>
-        <w:rFonts w:asciiTheme="minorHAnsi" w:hAnsiTheme="minorHAnsi" w:eastAsia="Microsoft YaHei" w:cstheme="minorBidi"/>
+        <w:rFonts w:ascii="Times New Roman" w:hAnsi="Times New Roman" w:eastAsia="SimSun" w:cs="Times New Roman"/>
       </w:rPr>
     </w:rPrDefault>
   </w:docDefaults>
@@ -320,8 +819,8 @@
     <w:lsdException w:uiPriority="99" w:name="Normal Indent"/>
     <w:lsdException w:uiPriority="99" w:name="footnote text"/>
     <w:lsdException w:uiPriority="99" w:name="annotation text"/>
-    <w:lsdException w:qFormat="1" w:uiPriority="99" w:name="header"/>
-    <w:lsdException w:uiPriority="99" w:name="footer"/>
+    <w:lsdException w:qFormat="1" w:uiPriority="99" w:semiHidden="0" w:name="header"/>
+    <w:lsdException w:qFormat="1" w:uiPriority="99" w:semiHidden="0" w:name="footer"/>
     <w:lsdException w:uiPriority="99" w:name="index heading"/>
     <w:lsdException w:qFormat="1" w:uiPriority="35" w:name="caption"/>
     <w:lsdException w:uiPriority="99" w:name="table of figures"/>
@@ -354,7 +853,7 @@
     <w:lsdException w:qFormat="1" w:unhideWhenUsed="0" w:uiPriority="10" w:semiHidden="0" w:name="Title"/>
     <w:lsdException w:uiPriority="99" w:name="Closing"/>
     <w:lsdException w:uiPriority="99" w:name="Signature"/>
-    <w:lsdException w:uiPriority="1" w:name="Default Paragraph Font"/>
+    <w:lsdException w:uiPriority="1" w:semiHidden="0" w:name="Default Paragraph Font"/>
     <w:lsdException w:uiPriority="99" w:name="Body Text"/>
     <w:lsdException w:uiPriority="99" w:name="Body Text Indent"/>
     <w:lsdException w:uiPriority="99" w:name="List Continue"/>
@@ -392,7 +891,7 @@
     <w:lsdException w:uiPriority="99" w:name="HTML Sample"/>
     <w:lsdException w:uiPriority="99" w:name="HTML Typewriter"/>
     <w:lsdException w:uiPriority="99" w:name="HTML Variable"/>
-    <w:lsdException w:qFormat="1" w:uiPriority="99" w:name="Normal Table"/>
+    <w:lsdException w:qFormat="1" w:uiPriority="99" w:semiHidden="0" w:name="Normal Table"/>
     <w:lsdException w:uiPriority="99" w:name="annotation subject"/>
     <w:lsdException w:uiPriority="99" w:name="Table Simple 1"/>
     <w:lsdException w:uiPriority="99" w:name="Table Simple 2"/>
@@ -436,7 +935,7 @@
     <w:lsdException w:uiPriority="99" w:name="Table Web 1"/>
     <w:lsdException w:uiPriority="99" w:name="Table Web 2"/>
     <w:lsdException w:uiPriority="99" w:name="Table Web 3"/>
-    <w:lsdException w:uiPriority="99" w:name="Balloon Text"/>
+    <w:lsdException w:qFormat="1" w:uiPriority="99" w:semiHidden="0" w:name="Balloon Text"/>
     <w:lsdException w:unhideWhenUsed="0" w:uiPriority="59" w:semiHidden="0" w:name="Table Grid"/>
     <w:lsdException w:uiPriority="99" w:name="Table Theme"/>
     <w:lsdException w:unhideWhenUsed="0" w:uiPriority="60" w:semiHidden="0" w:name="Light Shading"/>
@@ -579,6 +1078,7 @@
     <w:basedOn w:val="1"/>
     <w:link w:val="10"/>
     <w:unhideWhenUsed/>
+    <w:qFormat/>
     <w:uiPriority w:val="99"/>
     <w:pPr>
       <w:spacing w:after="0"/>
@@ -593,6 +1093,7 @@
     <w:basedOn w:val="1"/>
     <w:link w:val="8"/>
     <w:unhideWhenUsed/>
+    <w:qFormat/>
     <w:uiPriority w:val="99"/>
     <w:pPr>
       <w:tabs>
@@ -632,6 +1133,7 @@
     <w:basedOn w:val="5"/>
     <w:link w:val="4"/>
     <w:semiHidden/>
+    <w:qFormat/>
     <w:uiPriority w:val="99"/>
     <w:rPr>
       <w:rFonts w:ascii="Tahoma" w:hAnsi="Tahoma"/>

</xml_diff>